<commit_message>
Add 5 6 7 labs to MM
Choukd be finished
</commit_message>
<xml_diff>
--- a/Semenov/Отчет 2.docx
+++ b/Semenov/Отчет 2.docx
@@ -1,6 +1,6 @@
 
 <file path=word/document.xml><?xml version="1.0" encoding="utf-8"?>
-<w:document xmlns:wpc="http://schemas.microsoft.com/office/word/2010/wordprocessingCanvas" xmlns:cx="http://schemas.microsoft.com/office/drawing/2014/chartex" xmlns:cx1="http://schemas.microsoft.com/office/drawing/2015/9/8/chartex" xmlns:mc="http://schemas.openxmlformats.org/markup-compatibility/2006" xmlns:o="urn:schemas-microsoft-com:office:office" xmlns:r="http://schemas.openxmlformats.org/officeDocument/2006/relationships" xmlns:m="http://schemas.openxmlformats.org/officeDocument/2006/math" xmlns:v="urn:schemas-microsoft-com:vml" xmlns:wp14="http://schemas.microsoft.com/office/word/2010/wordprocessingDrawing" xmlns:wp="http://schemas.openxmlformats.org/drawingml/2006/wordprocessingDrawing" xmlns:w10="urn:schemas-microsoft-com:office:word" xmlns:w="http://schemas.openxmlformats.org/wordprocessingml/2006/main" xmlns:w14="http://schemas.microsoft.com/office/word/2010/wordml" xmlns:w15="http://schemas.microsoft.com/office/word/2012/wordml" xmlns:w16se="http://schemas.microsoft.com/office/word/2015/wordml/symex" xmlns:wpg="http://schemas.microsoft.com/office/word/2010/wordprocessingGroup" xmlns:wpi="http://schemas.microsoft.com/office/word/2010/wordprocessingInk" xmlns:wne="http://schemas.microsoft.com/office/word/2006/wordml" xmlns:wps="http://schemas.microsoft.com/office/word/2010/wordprocessingShape" mc:Ignorable="w14 w15 w16se wp14">
+<w:document xmlns:wpc="http://schemas.microsoft.com/office/word/2010/wordprocessingCanvas" xmlns:cx="http://schemas.microsoft.com/office/drawing/2014/chartex" xmlns:cx1="http://schemas.microsoft.com/office/drawing/2015/9/8/chartex" xmlns:cx2="http://schemas.microsoft.com/office/drawing/2015/10/21/chartex" xmlns:cx3="http://schemas.microsoft.com/office/drawing/2016/5/9/chartex" xmlns:cx4="http://schemas.microsoft.com/office/drawing/2016/5/10/chartex" xmlns:cx5="http://schemas.microsoft.com/office/drawing/2016/5/11/chartex" xmlns:cx6="http://schemas.microsoft.com/office/drawing/2016/5/12/chartex" xmlns:cx7="http://schemas.microsoft.com/office/drawing/2016/5/13/chartex" xmlns:cx8="http://schemas.microsoft.com/office/drawing/2016/5/14/chartex" xmlns:mc="http://schemas.openxmlformats.org/markup-compatibility/2006" xmlns:aink="http://schemas.microsoft.com/office/drawing/2016/ink" xmlns:am3d="http://schemas.microsoft.com/office/drawing/2017/model3d" xmlns:o="urn:schemas-microsoft-com:office:office" xmlns:oel="http://schemas.microsoft.com/office/2019/extlst" xmlns:r="http://schemas.openxmlformats.org/officeDocument/2006/relationships" xmlns:m="http://schemas.openxmlformats.org/officeDocument/2006/math" xmlns:v="urn:schemas-microsoft-com:vml" xmlns:wp14="http://schemas.microsoft.com/office/word/2010/wordprocessingDrawing" xmlns:wp="http://schemas.openxmlformats.org/drawingml/2006/wordprocessingDrawing" xmlns:w10="urn:schemas-microsoft-com:office:word" xmlns:w="http://schemas.openxmlformats.org/wordprocessingml/2006/main" xmlns:w14="http://schemas.microsoft.com/office/word/2010/wordml" xmlns:w15="http://schemas.microsoft.com/office/word/2012/wordml" xmlns:w16cex="http://schemas.microsoft.com/office/word/2018/wordml/cex" xmlns:w16cid="http://schemas.microsoft.com/office/word/2016/wordml/cid" xmlns:w16="http://schemas.microsoft.com/office/word/2018/wordml" xmlns:w16du="http://schemas.microsoft.com/office/word/2023/wordml/word16du" xmlns:w16sdtdh="http://schemas.microsoft.com/office/word/2020/wordml/sdtdatahash" xmlns:w16se="http://schemas.microsoft.com/office/word/2015/wordml/symex" xmlns:wpg="http://schemas.microsoft.com/office/word/2010/wordprocessingGroup" xmlns:wpi="http://schemas.microsoft.com/office/word/2010/wordprocessingInk" xmlns:wne="http://schemas.microsoft.com/office/word/2006/wordml" xmlns:wps="http://schemas.microsoft.com/office/word/2010/wordprocessingShape" mc:Ignorable="w14 w15 w16se w16cid w16 w16cex w16sdtdh wp14">
   <w:body>
     <w:p>
       <w:pPr>
@@ -622,7 +622,7 @@
               </wp:inline>
             </w:drawing>
           </mc:Choice>
-          <mc:Fallback xmlns:w16sdtdh="http://schemas.microsoft.com/office/word/2020/wordml/sdtdatahash" xmlns:w16="http://schemas.microsoft.com/office/word/2018/wordml" xmlns:w16cid="http://schemas.microsoft.com/office/word/2016/wordml/cid" xmlns:w16cex="http://schemas.microsoft.com/office/word/2018/wordml/cex" xmlns:oel="http://schemas.microsoft.com/office/2019/extlst" xmlns:am3d="http://schemas.microsoft.com/office/drawing/2017/model3d" xmlns:aink="http://schemas.microsoft.com/office/drawing/2016/ink" xmlns:cx8="http://schemas.microsoft.com/office/drawing/2016/5/14/chartex" xmlns:cx7="http://schemas.microsoft.com/office/drawing/2016/5/13/chartex" xmlns:cx6="http://schemas.microsoft.com/office/drawing/2016/5/12/chartex" xmlns:cx5="http://schemas.microsoft.com/office/drawing/2016/5/11/chartex" xmlns:cx4="http://schemas.microsoft.com/office/drawing/2016/5/10/chartex" xmlns:cx3="http://schemas.microsoft.com/office/drawing/2016/5/9/chartex" xmlns:cx2="http://schemas.microsoft.com/office/drawing/2015/10/21/chartex">
+          <mc:Fallback>
             <w:pict>
               <v:group w14:anchorId="1DAEC457" id="Group 13" o:spid="_x0000_s1026" style="width:470.75pt;height:.5pt;mso-position-horizontal-relative:char;mso-position-vertical-relative:line" coordsize="9415,10" o:gfxdata="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">
                 <v:line id="Line 14" o:spid="_x0000_s1027" style="position:absolute;visibility:visible;mso-wrap-style:square" from="0,5" to="9414,5" o:connectortype="straight" o:gfxdata="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" strokeweight=".16936mm"/>
@@ -781,7 +781,7 @@
           <w:szCs w:val="28"/>
         </w:rPr>
       </w:pPr>
-      <w:bookmarkStart w:id="4" w:name="_Toc131025214"/>
+      <w:bookmarkStart w:id="4" w:name="_Toc131074963"/>
       <w:r>
         <w:rPr>
           <w:sz w:val="28"/>
@@ -852,7 +852,7 @@
             </w:rPr>
             <w:fldChar w:fldCharType="separate"/>
           </w:r>
-          <w:hyperlink w:anchor="_Toc131025214" w:history="1">
+          <w:hyperlink w:anchor="_Toc131074963" w:history="1">
             <w:r>
               <w:rPr>
                 <w:rStyle w:val="a9"/>
@@ -879,7 +879,7 @@
                 <w:noProof/>
                 <w:webHidden/>
               </w:rPr>
-              <w:instrText xml:space="preserve"> PAGEREF _Toc131025214 \h </w:instrText>
+              <w:instrText xml:space="preserve"> PAGEREF _Toc131074963 \h </w:instrText>
             </w:r>
             <w:r>
               <w:rPr>
@@ -926,7 +926,7 @@
               <w:lang w:bidi="ar-SA"/>
             </w:rPr>
           </w:pPr>
-          <w:hyperlink w:anchor="_Toc131025215" w:history="1">
+          <w:hyperlink w:anchor="_Toc131074964" w:history="1">
             <w:r>
               <w:rPr>
                 <w:rStyle w:val="a9"/>
@@ -953,7 +953,7 @@
                 <w:noProof/>
                 <w:webHidden/>
               </w:rPr>
-              <w:instrText xml:space="preserve"> PAGEREF _Toc131025215 \h </w:instrText>
+              <w:instrText xml:space="preserve"> PAGEREF _Toc131074964 \h </w:instrText>
             </w:r>
             <w:r>
               <w:rPr>
@@ -1000,7 +1000,7 @@
               <w:lang w:bidi="ar-SA"/>
             </w:rPr>
           </w:pPr>
-          <w:hyperlink w:anchor="_Toc131025216" w:history="1">
+          <w:hyperlink w:anchor="_Toc131074965" w:history="1">
             <w:r>
               <w:rPr>
                 <w:rStyle w:val="a9"/>
@@ -1027,7 +1027,7 @@
                 <w:noProof/>
                 <w:webHidden/>
               </w:rPr>
-              <w:instrText xml:space="preserve"> PAGEREF _Toc131025216 \h </w:instrText>
+              <w:instrText xml:space="preserve"> PAGEREF _Toc131074965 \h </w:instrText>
             </w:r>
             <w:r>
               <w:rPr>
@@ -1075,7 +1075,7 @@
               <w:lang w:bidi="ar-SA"/>
             </w:rPr>
           </w:pPr>
-          <w:hyperlink w:anchor="_Toc131025217" w:history="1">
+          <w:hyperlink w:anchor="_Toc131074966" w:history="1">
             <w:r>
               <w:rPr>
                 <w:rStyle w:val="a9"/>
@@ -1121,7 +1121,7 @@
                 <w:noProof/>
                 <w:webHidden/>
               </w:rPr>
-              <w:instrText xml:space="preserve"> PAGEREF _Toc131025217 \h </w:instrText>
+              <w:instrText xml:space="preserve"> PAGEREF _Toc131074966 \h </w:instrText>
             </w:r>
             <w:r>
               <w:rPr>
@@ -1168,7 +1168,7 @@
               <w:lang w:bidi="ar-SA"/>
             </w:rPr>
           </w:pPr>
-          <w:hyperlink w:anchor="_Toc131025218" w:history="1">
+          <w:hyperlink w:anchor="_Toc131074967" w:history="1">
             <w:r>
               <w:rPr>
                 <w:rStyle w:val="a9"/>
@@ -1195,7 +1195,7 @@
                 <w:noProof/>
                 <w:webHidden/>
               </w:rPr>
-              <w:instrText xml:space="preserve"> PAGEREF _Toc131025218 \h </w:instrText>
+              <w:instrText xml:space="preserve"> PAGEREF _Toc131074967 \h </w:instrText>
             </w:r>
             <w:r>
               <w:rPr>
@@ -1242,7 +1242,7 @@
               <w:lang w:bidi="ar-SA"/>
             </w:rPr>
           </w:pPr>
-          <w:hyperlink w:anchor="_Toc131025219" w:history="1">
+          <w:hyperlink w:anchor="_Toc131074968" w:history="1">
             <w:r>
               <w:rPr>
                 <w:rStyle w:val="a9"/>
@@ -1269,7 +1269,7 @@
                 <w:noProof/>
                 <w:webHidden/>
               </w:rPr>
-              <w:instrText xml:space="preserve"> PAGEREF _Toc131025219 \h </w:instrText>
+              <w:instrText xml:space="preserve"> PAGEREF _Toc131074968 \h </w:instrText>
             </w:r>
             <w:r>
               <w:rPr>
@@ -1316,13 +1316,13 @@
               <w:lang w:bidi="ar-SA"/>
             </w:rPr>
           </w:pPr>
-          <w:hyperlink w:anchor="_Toc131025220" w:history="1">
+          <w:hyperlink w:anchor="_Toc131074969" w:history="1">
             <w:r>
               <w:rPr>
                 <w:rStyle w:val="a9"/>
                 <w:noProof/>
               </w:rPr>
-              <w:t>СПИСОК ЛИТЕРАТУРЫ</w:t>
+              <w:t>ПРИЛОЖЕНИЕ</w:t>
             </w:r>
             <w:r>
               <w:rPr>
@@ -1343,7 +1343,7 @@
                 <w:noProof/>
                 <w:webHidden/>
               </w:rPr>
-              <w:instrText xml:space="preserve"> PAGEREF _Toc131025220 \h </w:instrText>
+              <w:instrText xml:space="preserve"> PAGEREF _Toc131074969 \h </w:instrText>
             </w:r>
             <w:r>
               <w:rPr>
@@ -1376,80 +1376,6 @@
         </w:p>
         <w:p>
           <w:pPr>
-            <w:pStyle w:val="10"/>
-            <w:tabs>
-              <w:tab w:val="right" w:leader="dot" w:pos="9348"/>
-            </w:tabs>
-            <w:rPr>
-              <w:rFonts w:asciiTheme="minorHAnsi" w:eastAsiaTheme="minorEastAsia" w:hAnsiTheme="minorHAnsi" w:cstheme="minorBidi"/>
-              <w:b w:val="0"/>
-              <w:bCs w:val="0"/>
-              <w:noProof/>
-              <w:sz w:val="22"/>
-              <w:szCs w:val="22"/>
-              <w:lang w:bidi="ar-SA"/>
-            </w:rPr>
-          </w:pPr>
-          <w:hyperlink w:anchor="_Toc131025221" w:history="1">
-            <w:r>
-              <w:rPr>
-                <w:rStyle w:val="a9"/>
-                <w:noProof/>
-              </w:rPr>
-              <w:t>ПРИЛОЖЕНИЕ</w:t>
-            </w:r>
-            <w:r>
-              <w:rPr>
-                <w:noProof/>
-                <w:webHidden/>
-              </w:rPr>
-              <w:tab/>
-            </w:r>
-            <w:r>
-              <w:rPr>
-                <w:noProof/>
-                <w:webHidden/>
-              </w:rPr>
-              <w:fldChar w:fldCharType="begin"/>
-            </w:r>
-            <w:r>
-              <w:rPr>
-                <w:noProof/>
-                <w:webHidden/>
-              </w:rPr>
-              <w:instrText xml:space="preserve"> PAGEREF _Toc131025221 \h </w:instrText>
-            </w:r>
-            <w:r>
-              <w:rPr>
-                <w:noProof/>
-                <w:webHidden/>
-              </w:rPr>
-            </w:r>
-            <w:r>
-              <w:rPr>
-                <w:noProof/>
-                <w:webHidden/>
-              </w:rPr>
-              <w:fldChar w:fldCharType="separate"/>
-            </w:r>
-            <w:r>
-              <w:rPr>
-                <w:noProof/>
-                <w:webHidden/>
-              </w:rPr>
-              <w:t>9</w:t>
-            </w:r>
-            <w:r>
-              <w:rPr>
-                <w:noProof/>
-                <w:webHidden/>
-              </w:rPr>
-              <w:fldChar w:fldCharType="end"/>
-            </w:r>
-          </w:hyperlink>
-        </w:p>
-        <w:p>
-          <w:pPr>
             <w:spacing w:line="360" w:lineRule="auto"/>
             <w:rPr>
               <w:sz w:val="28"/>
@@ -1495,7 +1421,7 @@
         </w:rPr>
       </w:pPr>
       <w:bookmarkStart w:id="5" w:name="_Toc123604739"/>
-      <w:bookmarkStart w:id="6" w:name="_Toc131025215"/>
+      <w:bookmarkStart w:id="6" w:name="_Toc131074964"/>
       <w:r>
         <w:rPr>
           <w:sz w:val="28"/>
@@ -1512,7 +1438,9 @@
         <w:widowControl/>
         <w:suppressAutoHyphens/>
         <w:adjustRightInd w:val="0"/>
+        <w:spacing w:line="360" w:lineRule="auto"/>
         <w:ind w:firstLine="720"/>
+        <w:jc w:val="both"/>
         <w:rPr>
           <w:sz w:val="28"/>
           <w:szCs w:val="28"/>
@@ -1531,7 +1459,9 @@
         <w:widowControl/>
         <w:suppressAutoHyphens/>
         <w:adjustRightInd w:val="0"/>
+        <w:spacing w:line="360" w:lineRule="auto"/>
         <w:ind w:firstLine="720"/>
+        <w:jc w:val="both"/>
         <w:rPr>
           <w:sz w:val="28"/>
           <w:szCs w:val="28"/>
@@ -1566,13 +1496,14 @@
           <w:b/>
           <w:bCs/>
           <w:sz w:val="28"/>
-          <w:szCs w:val="36"/>
+          <w:szCs w:val="28"/>
           <w:lang w:bidi="ar-SA"/>
         </w:rPr>
       </w:pPr>
       <w:r>
         <w:rPr>
           <w:sz w:val="28"/>
+          <w:szCs w:val="28"/>
           <w:lang w:bidi="ar-SA"/>
         </w:rPr>
         <w:br w:type="page"/>
@@ -1583,13 +1514,15 @@
         <w:pStyle w:val="1"/>
         <w:rPr>
           <w:sz w:val="28"/>
+          <w:szCs w:val="28"/>
           <w:lang w:bidi="ar-SA"/>
         </w:rPr>
       </w:pPr>
-      <w:bookmarkStart w:id="7" w:name="_Toc131025216"/>
+      <w:bookmarkStart w:id="7" w:name="_Toc131074965"/>
       <w:r>
         <w:rPr>
           <w:sz w:val="28"/>
+          <w:szCs w:val="28"/>
           <w:lang w:bidi="ar-SA"/>
         </w:rPr>
         <w:lastRenderedPageBreak/>
@@ -1599,6 +1532,7 @@
       <w:r>
         <w:rPr>
           <w:sz w:val="28"/>
+          <w:szCs w:val="28"/>
           <w:lang w:bidi="ar-SA"/>
         </w:rPr>
         <w:t xml:space="preserve"> </w:t>
@@ -1610,7 +1544,7 @@
           <w:b/>
           <w:bCs/>
           <w:sz w:val="28"/>
-          <w:szCs w:val="36"/>
+          <w:szCs w:val="28"/>
         </w:rPr>
       </w:pPr>
     </w:p>
@@ -1632,7 +1566,7 @@
           <w:szCs w:val="28"/>
         </w:rPr>
       </w:pPr>
-      <w:bookmarkStart w:id="8" w:name="_Toc131025217"/>
+      <w:bookmarkStart w:id="8" w:name="_Toc131074966"/>
       <w:r>
         <w:rPr>
           <w:sz w:val="28"/>
@@ -1654,340 +1588,12 @@
     </w:p>
     <w:p>
       <w:pPr>
-        <w:pStyle w:val="a3"/>
-        <w:ind w:left="0" w:firstLine="698"/>
-        <w:jc w:val="both"/>
-        <w:rPr>
-          <w:lang w:bidi="ar-SA"/>
-        </w:rPr>
-      </w:pPr>
-      <w:r>
-        <w:rPr>
-          <w:lang w:bidi="ar-SA"/>
-        </w:rPr>
-        <w:t>Рассматривается нелинейно-упругая</w:t>
-      </w:r>
-      <w:r>
-        <w:rPr>
-          <w:lang w:bidi="ar-SA"/>
-        </w:rPr>
-        <w:t xml:space="preserve"> </w:t>
-      </w:r>
-      <w:r>
-        <w:rPr>
-          <w:lang w:bidi="ar-SA"/>
-        </w:rPr>
-        <w:t xml:space="preserve">задача для балки с шарнирными закреплениями, длиной </w:t>
-      </w:r>
-      <w:r>
-        <w:rPr>
-          <w:noProof/>
-          <w:lang w:bidi="ar-SA"/>
-        </w:rPr>
-        <w:drawing>
-          <wp:inline distT="0" distB="0" distL="0" distR="0" wp14:anchorId="29DC5D2D" wp14:editId="05EF4671">
-            <wp:extent cx="41189" cy="83751"/>
-            <wp:effectExtent l="0" t="0" r="0" b="0"/>
-            <wp:docPr id="917546733" name="Рисунок 917546733" descr="l" title="{&quot;mathml&quot;:&quot;&lt;math style=\&quot;font-family:Times New Roman;font-size:14px;\&quot; xmlns=\&quot;http://www.w3.org/1998/Math/MathML\&quot;&gt;&lt;mstyle mathsize=\&quot;14px\&quot;&gt;&lt;mi&gt;l&lt;/mi&gt;&lt;/mstyle&gt;&lt;/math&gt;&quot;}"/>
-            <wp:cNvGraphicFramePr>
-              <a:graphicFrameLocks xmlns:a="http://schemas.openxmlformats.org/drawingml/2006/main" noChangeAspect="1"/>
-            </wp:cNvGraphicFramePr>
-            <a:graphic xmlns:a="http://schemas.openxmlformats.org/drawingml/2006/main">
-              <a:graphicData uri="http://schemas.openxmlformats.org/drawingml/2006/picture">
-                <pic:pic xmlns:pic="http://schemas.openxmlformats.org/drawingml/2006/picture">
-                  <pic:nvPicPr>
-                    <pic:cNvPr id="1" name="Picture 1" descr="l" title="{&quot;mathml&quot;:&quot;&lt;math style=\&quot;font-family:Times New Roman;font-size:14px;\&quot; xmlns=\&quot;http://www.w3.org/1998/Math/MathML\&quot;&gt;&lt;mstyle mathsize=\&quot;14px\&quot;&gt;&lt;mi&gt;l&lt;/mi&gt;&lt;/mstyle&gt;&lt;/math&gt;&quot;}"/>
-                    <pic:cNvPicPr/>
-                  </pic:nvPicPr>
-                  <pic:blipFill>
-                    <a:blip r:embed="rId10" cstate="print">
-                      <a:extLst>
-                        <a:ext uri="{28A0092B-C50C-407E-A947-70E740481C1C}">
-                          <a14:useLocalDpi xmlns:a14="http://schemas.microsoft.com/office/drawing/2010/main" val="0"/>
-                        </a:ext>
-                      </a:extLst>
-                    </a:blip>
-                    <a:stretch>
-                      <a:fillRect/>
-                    </a:stretch>
-                  </pic:blipFill>
-                  <pic:spPr>
-                    <a:xfrm>
-                      <a:off x="0" y="0"/>
-                      <a:ext cx="41189" cy="83751"/>
-                    </a:xfrm>
-                    <a:prstGeom prst="rect">
-                      <a:avLst/>
-                    </a:prstGeom>
-                  </pic:spPr>
-                </pic:pic>
-              </a:graphicData>
-            </a:graphic>
-          </wp:inline>
-        </w:drawing>
-      </w:r>
-      <w:r>
-        <w:rPr>
-          <w:lang w:bidi="ar-SA"/>
-        </w:rPr>
-        <w:t>[</w:t>
-      </w:r>
-      <w:r>
-        <w:rPr>
-          <w:lang w:bidi="ar-SA"/>
-        </w:rPr>
-        <w:t>м</w:t>
-      </w:r>
-      <w:r>
-        <w:rPr>
-          <w:lang w:bidi="ar-SA"/>
-        </w:rPr>
-        <w:t>]</w:t>
-      </w:r>
-      <w:r>
-        <w:rPr>
-          <w:lang w:bidi="ar-SA"/>
-        </w:rPr>
-        <w:t xml:space="preserve"> и толщиной</w:t>
-      </w:r>
-      <w:r>
-        <w:rPr>
-          <w:lang w:bidi="ar-SA"/>
-        </w:rPr>
-        <w:t xml:space="preserve"> </w:t>
-      </w:r>
-      <w:r>
-        <w:rPr>
-          <w:noProof/>
-          <w:lang w:bidi="ar-SA"/>
-        </w:rPr>
-        <w:drawing>
-          <wp:inline distT="0" distB="0" distL="0" distR="0" wp14:anchorId="476E0E47" wp14:editId="6426A098">
-            <wp:extent cx="68649" cy="83751"/>
-            <wp:effectExtent l="0" t="0" r="0" b="0"/>
-            <wp:docPr id="659597281" name="Рисунок 659597281" descr="h" title="{&quot;mathml&quot;:&quot;&lt;math style=\&quot;font-family:Times New Roman;font-size:14px;\&quot; xmlns=\&quot;http://www.w3.org/1998/Math/MathML\&quot;&gt;&lt;mstyle mathsize=\&quot;14px\&quot;&gt;&lt;mi&gt;h&lt;/mi&gt;&lt;/mstyle&gt;&lt;/math&gt;&quot;}"/>
-            <wp:cNvGraphicFramePr>
-              <a:graphicFrameLocks xmlns:a="http://schemas.openxmlformats.org/drawingml/2006/main" noChangeAspect="1"/>
-            </wp:cNvGraphicFramePr>
-            <a:graphic xmlns:a="http://schemas.openxmlformats.org/drawingml/2006/main">
-              <a:graphicData uri="http://schemas.openxmlformats.org/drawingml/2006/picture">
-                <pic:pic xmlns:pic="http://schemas.openxmlformats.org/drawingml/2006/picture">
-                  <pic:nvPicPr>
-                    <pic:cNvPr id="1" name="Picture 1" descr="h" title="{&quot;mathml&quot;:&quot;&lt;math style=\&quot;font-family:Times New Roman;font-size:14px;\&quot; xmlns=\&quot;http://www.w3.org/1998/Math/MathML\&quot;&gt;&lt;mstyle mathsize=\&quot;14px\&quot;&gt;&lt;mi&gt;h&lt;/mi&gt;&lt;/mstyle&gt;&lt;/math&gt;&quot;}"/>
-                    <pic:cNvPicPr/>
-                  </pic:nvPicPr>
-                  <pic:blipFill>
-                    <a:blip r:embed="rId11" cstate="print">
-                      <a:extLst>
-                        <a:ext uri="{28A0092B-C50C-407E-A947-70E740481C1C}">
-                          <a14:useLocalDpi xmlns:a14="http://schemas.microsoft.com/office/drawing/2010/main" val="0"/>
-                        </a:ext>
-                      </a:extLst>
-                    </a:blip>
-                    <a:stretch>
-                      <a:fillRect/>
-                    </a:stretch>
-                  </pic:blipFill>
-                  <pic:spPr>
-                    <a:xfrm>
-                      <a:off x="0" y="0"/>
-                      <a:ext cx="68649" cy="83751"/>
-                    </a:xfrm>
-                    <a:prstGeom prst="rect">
-                      <a:avLst/>
-                    </a:prstGeom>
-                  </pic:spPr>
-                </pic:pic>
-              </a:graphicData>
-            </a:graphic>
-          </wp:inline>
-        </w:drawing>
-      </w:r>
-      <w:r>
-        <w:rPr>
-          <w:lang w:bidi="ar-SA"/>
-        </w:rPr>
-        <w:t>[</w:t>
-      </w:r>
-      <w:r>
-        <w:rPr>
-          <w:lang w:bidi="ar-SA"/>
-        </w:rPr>
-        <w:t>м</w:t>
-      </w:r>
-      <w:r>
-        <w:rPr>
-          <w:lang w:bidi="ar-SA"/>
-        </w:rPr>
-        <w:t>]</w:t>
-      </w:r>
-      <w:r>
-        <w:rPr>
-          <w:lang w:bidi="ar-SA"/>
-        </w:rPr>
-        <w:t xml:space="preserve">, находящейся под действием распределенной нагрузки </w:t>
-      </w:r>
-      <w:r>
-        <w:rPr>
-          <w:noProof/>
-          <w:position w:val="-4"/>
-          <w:lang w:bidi="ar-SA"/>
-        </w:rPr>
-        <w:drawing>
-          <wp:inline distT="0" distB="0" distL="0" distR="0" wp14:anchorId="38EBC927" wp14:editId="4890A027">
-            <wp:extent cx="207319" cy="127686"/>
-            <wp:effectExtent l="0" t="0" r="0" b="0"/>
-            <wp:docPr id="1794339678" name="Рисунок 1794339678" descr="q stretchy left parenthesis x stretchy right parenthesis" title="{&quot;mathml&quot;:&quot;&lt;math style=\&quot;font-family:Times New Roman;font-size:14px;\&quot; xmlns=\&quot;http://www.w3.org/1998/Math/MathML\&quot;&gt;&lt;mstyle mathsize=\&quot;14px\&quot;&gt;&lt;mi&gt;q&lt;/mi&gt;&lt;mstyle mathvariant=\&quot;italic\&quot;&gt;&lt;mo stretchy=\&quot;true\&quot;&gt;(&lt;/mo&gt;&lt;mi&gt;x&lt;/mi&gt;&lt;mo stretchy=\&quot;true\&quot;&gt;)&lt;/mo&gt;&lt;/mstyle&gt;&lt;/mstyle&gt;&lt;/math&gt;&quot;}"/>
-            <wp:cNvGraphicFramePr>
-              <a:graphicFrameLocks xmlns:a="http://schemas.openxmlformats.org/drawingml/2006/main" noChangeAspect="1"/>
-            </wp:cNvGraphicFramePr>
-            <a:graphic xmlns:a="http://schemas.openxmlformats.org/drawingml/2006/main">
-              <a:graphicData uri="http://schemas.openxmlformats.org/drawingml/2006/picture">
-                <pic:pic xmlns:pic="http://schemas.openxmlformats.org/drawingml/2006/picture">
-                  <pic:nvPicPr>
-                    <pic:cNvPr id="1" name="Picture 1" descr="q stretchy left parenthesis x stretchy right parenthesis" title="{&quot;mathml&quot;:&quot;&lt;math style=\&quot;font-family:Times New Roman;font-size:14px;\&quot; xmlns=\&quot;http://www.w3.org/1998/Math/MathML\&quot;&gt;&lt;mstyle mathsize=\&quot;14px\&quot;&gt;&lt;mi&gt;q&lt;/mi&gt;&lt;mstyle mathvariant=\&quot;italic\&quot;&gt;&lt;mo stretchy=\&quot;true\&quot;&gt;(&lt;/mo&gt;&lt;mi&gt;x&lt;/mi&gt;&lt;mo stretchy=\&quot;true\&quot;&gt;)&lt;/mo&gt;&lt;/mstyle&gt;&lt;/mstyle&gt;&lt;/math&gt;&quot;}"/>
-                    <pic:cNvPicPr/>
-                  </pic:nvPicPr>
-                  <pic:blipFill>
-                    <a:blip r:embed="rId12" cstate="print">
-                      <a:extLst>
-                        <a:ext uri="{28A0092B-C50C-407E-A947-70E740481C1C}">
-                          <a14:useLocalDpi xmlns:a14="http://schemas.microsoft.com/office/drawing/2010/main" val="0"/>
-                        </a:ext>
-                      </a:extLst>
-                    </a:blip>
-                    <a:stretch>
-                      <a:fillRect/>
-                    </a:stretch>
-                  </pic:blipFill>
-                  <pic:spPr>
-                    <a:xfrm>
-                      <a:off x="0" y="0"/>
-                      <a:ext cx="207319" cy="127686"/>
-                    </a:xfrm>
-                    <a:prstGeom prst="rect">
-                      <a:avLst/>
-                    </a:prstGeom>
-                  </pic:spPr>
-                </pic:pic>
-              </a:graphicData>
-            </a:graphic>
-          </wp:inline>
-        </w:drawing>
-      </w:r>
-      <w:r>
-        <w:rPr>
-          <w:lang w:bidi="ar-SA"/>
-        </w:rPr>
-        <w:t>[</w:t>
-      </w:r>
-      <w:r>
-        <w:rPr>
-          <w:lang w:bidi="ar-SA"/>
-        </w:rPr>
-        <w:t>МПа</w:t>
-      </w:r>
-      <w:r>
-        <w:rPr>
-          <w:lang w:bidi="ar-SA"/>
-        </w:rPr>
-        <w:t>]</w:t>
-      </w:r>
-      <w:r>
-        <w:rPr>
-          <w:lang w:bidi="ar-SA"/>
-        </w:rPr>
-        <w:t>. Необходимо найти прогиб балки и построить графики зависимости.</w:t>
-      </w:r>
-    </w:p>
-    <w:p>
-      <w:pPr>
-        <w:pStyle w:val="a3"/>
-        <w:ind w:left="0" w:firstLine="709"/>
-        <w:jc w:val="center"/>
-        <w:rPr>
-          <w:lang w:bidi="ar-SA"/>
-        </w:rPr>
-      </w:pPr>
-      <w:r>
-        <w:rPr>
-          <w:noProof/>
-          <w:lang w:bidi="ar-SA"/>
-        </w:rPr>
-        <w:drawing>
-          <wp:inline distT="0" distB="0" distL="0" distR="0" wp14:anchorId="490DEA6E" wp14:editId="35E769C9">
-            <wp:extent cx="3218400" cy="1209600"/>
-            <wp:effectExtent l="0" t="0" r="1270" b="0"/>
-            <wp:docPr id="5" name="Рисунок 5"/>
-            <wp:cNvGraphicFramePr>
-              <a:graphicFrameLocks xmlns:a="http://schemas.openxmlformats.org/drawingml/2006/main" noChangeAspect="1"/>
-            </wp:cNvGraphicFramePr>
-            <a:graphic xmlns:a="http://schemas.openxmlformats.org/drawingml/2006/main">
-              <a:graphicData uri="http://schemas.openxmlformats.org/drawingml/2006/picture">
-                <pic:pic xmlns:pic="http://schemas.openxmlformats.org/drawingml/2006/picture">
-                  <pic:nvPicPr>
-                    <pic:cNvPr id="1" name=""/>
-                    <pic:cNvPicPr/>
-                  </pic:nvPicPr>
-                  <pic:blipFill>
-                    <a:blip r:embed="rId13"/>
-                    <a:stretch>
-                      <a:fillRect/>
-                    </a:stretch>
-                  </pic:blipFill>
-                  <pic:spPr>
-                    <a:xfrm>
-                      <a:off x="0" y="0"/>
-                      <a:ext cx="3218400" cy="1209600"/>
-                    </a:xfrm>
-                    <a:prstGeom prst="rect">
-                      <a:avLst/>
-                    </a:prstGeom>
-                  </pic:spPr>
-                </pic:pic>
-              </a:graphicData>
-            </a:graphic>
-          </wp:inline>
-        </w:drawing>
-      </w:r>
-    </w:p>
-    <w:p>
-      <w:pPr>
-        <w:jc w:val="center"/>
-        <w:rPr>
-          <w:lang w:val="en-US"/>
-        </w:rPr>
-      </w:pPr>
-      <w:r>
-        <w:rPr>
-          <w:rStyle w:val="normaltextrun"/>
-          <w:color w:val="000000"/>
-          <w:sz w:val="28"/>
-          <w:szCs w:val="28"/>
-          <w:shd w:val="clear" w:color="auto" w:fill="FFFFFF"/>
-        </w:rPr>
-        <w:t>Рис. 1. Рассматриваемая балка</w:t>
-      </w:r>
-    </w:p>
-    <w:p>
-      <w:pPr>
-        <w:pStyle w:val="a3"/>
-        <w:spacing w:line="360" w:lineRule="auto"/>
-        <w:ind w:left="0"/>
-        <w:jc w:val="both"/>
-        <w:rPr>
-          <w:rFonts w:eastAsiaTheme="minorHAnsi"/>
-          <w:color w:val="000000"/>
-          <w:lang w:eastAsia="en-US" w:bidi="ar-SA"/>
-        </w:rPr>
-      </w:pPr>
-    </w:p>
-    <w:p>
-      <w:pPr>
         <w:widowControl/>
         <w:suppressAutoHyphens/>
         <w:adjustRightInd w:val="0"/>
-        <w:ind w:firstLine="698"/>
+        <w:spacing w:line="360" w:lineRule="auto"/>
+        <w:ind w:firstLine="697"/>
+        <w:jc w:val="both"/>
         <w:rPr>
           <w:rFonts w:eastAsiaTheme="minorHAnsi"/>
           <w:color w:val="000000"/>
@@ -2060,7 +1666,7 @@
           <w:szCs w:val="28"/>
           <w:lang w:eastAsia="en-US" w:bidi="ar-SA"/>
         </w:rPr>
-        <w:t>x</w:t>
+        <w:t>x, y</w:t>
       </w:r>
       <w:r>
         <w:rPr>
@@ -2070,7 +1676,85 @@
           <w:szCs w:val="28"/>
           <w:lang w:eastAsia="en-US" w:bidi="ar-SA"/>
         </w:rPr>
-        <w:t>,</w:t>
+        <w:t>).Срединную поверхность (плоскость) пластины примем за координатную и сведем трехмерную задачу к двумерной относительно деформации срединной поверхности, введя следующие ограничения:</w:t>
+      </w:r>
+      <w:r>
+        <w:rPr>
+          <w:rFonts w:eastAsiaTheme="minorHAnsi"/>
+          <w:color w:val="000000"/>
+          <w:sz w:val="28"/>
+          <w:szCs w:val="28"/>
+          <w:lang w:eastAsia="en-US" w:bidi="ar-SA"/>
+        </w:rPr>
+        <w:br/>
+      </w:r>
+    </w:p>
+    <w:p>
+      <w:pPr>
+        <w:pStyle w:val="a5"/>
+        <w:widowControl/>
+        <w:numPr>
+          <w:ilvl w:val="0"/>
+          <w:numId w:val="29"/>
+        </w:numPr>
+        <w:tabs>
+          <w:tab w:val="left" w:pos="1134"/>
+        </w:tabs>
+        <w:suppressAutoHyphens/>
+        <w:adjustRightInd w:val="0"/>
+        <w:spacing w:line="360" w:lineRule="auto"/>
+        <w:ind w:left="0" w:firstLine="709"/>
+        <w:rPr>
+          <w:rFonts w:eastAsiaTheme="minorHAnsi"/>
+          <w:color w:val="000000"/>
+          <w:sz w:val="28"/>
+          <w:szCs w:val="28"/>
+          <w:lang w:eastAsia="en-US" w:bidi="ar-SA"/>
+        </w:rPr>
+      </w:pPr>
+      <w:r>
+        <w:rPr>
+          <w:rFonts w:eastAsiaTheme="minorHAnsi"/>
+          <w:color w:val="000000"/>
+          <w:sz w:val="28"/>
+          <w:szCs w:val="28"/>
+          <w:lang w:eastAsia="en-US" w:bidi="ar-SA"/>
+        </w:rPr>
+        <w:t>Пластина допускает малые прогибы, поэтому соотношения между деформациями и перемещениями (геометрические соотношения) будут линейными.</w:t>
+      </w:r>
+    </w:p>
+    <w:p>
+      <w:pPr>
+        <w:pStyle w:val="a5"/>
+        <w:widowControl/>
+        <w:numPr>
+          <w:ilvl w:val="0"/>
+          <w:numId w:val="29"/>
+        </w:numPr>
+        <w:tabs>
+          <w:tab w:val="left" w:pos="1134"/>
+        </w:tabs>
+        <w:suppressAutoHyphens/>
+        <w:adjustRightInd w:val="0"/>
+        <w:spacing w:line="360" w:lineRule="auto"/>
+        <w:ind w:left="0" w:firstLine="709"/>
+        <w:rPr>
+          <w:rFonts w:eastAsiaTheme="minorHAnsi"/>
+          <w:color w:val="000000"/>
+          <w:sz w:val="28"/>
+          <w:szCs w:val="28"/>
+          <w:lang w:eastAsia="en-US" w:bidi="ar-SA"/>
+        </w:rPr>
+      </w:pPr>
+      <w:r>
+        <w:rPr>
+          <w:rFonts w:eastAsiaTheme="minorHAnsi"/>
+          <w:color w:val="000000"/>
+          <w:sz w:val="28"/>
+          <w:szCs w:val="28"/>
+          <w:lang w:eastAsia="en-US" w:bidi="ar-SA"/>
+        </w:rPr>
+        <w:t xml:space="preserve">Справедлива гипотеза прямой нормали, согласно которой первоначально прямолинейный и нормальный к срединной поверхности элемент остается при деформировании пластины прямолинейным и нормальным. При этом перемещения в слое, отстоящем на </w:t>
       </w:r>
       <w:r>
         <w:rPr>
@@ -2082,7 +1766,7 @@
           <w:szCs w:val="28"/>
           <w:lang w:eastAsia="en-US" w:bidi="ar-SA"/>
         </w:rPr>
-        <w:t> y</w:t>
+        <w:t>z</w:t>
       </w:r>
       <w:r>
         <w:rPr>
@@ -2092,28 +1776,7 @@
           <w:szCs w:val="28"/>
           <w:lang w:eastAsia="en-US" w:bidi="ar-SA"/>
         </w:rPr>
-        <w:t>).</w:t>
-      </w:r>
-      <w:r>
-        <w:rPr>
-          <w:rFonts w:eastAsiaTheme="minorHAnsi"/>
-          <w:color w:val="000000"/>
-          <w:sz w:val="28"/>
-          <w:szCs w:val="28"/>
-          <w:lang w:eastAsia="en-US" w:bidi="ar-SA"/>
-        </w:rPr>
-        <w:br/>
-        <w:t>Срединную поверхность (плоскость) пластины примем за координатную и сведем трехмерную задачу к двумерной относительно деформации срединной поверхности, введя следующие ограничения:</w:t>
-      </w:r>
-      <w:r>
-        <w:rPr>
-          <w:rFonts w:eastAsiaTheme="minorHAnsi"/>
-          <w:color w:val="000000"/>
-          <w:sz w:val="28"/>
-          <w:szCs w:val="28"/>
-          <w:lang w:eastAsia="en-US" w:bidi="ar-SA"/>
-        </w:rPr>
-        <w:br/>
+        <w:t xml:space="preserve"> от срединной поверхности, имеют вид</w:t>
       </w:r>
     </w:p>
     <w:p>
@@ -2124,8 +1787,13 @@
           <w:ilvl w:val="0"/>
           <w:numId w:val="29"/>
         </w:numPr>
+        <w:tabs>
+          <w:tab w:val="left" w:pos="1134"/>
+        </w:tabs>
         <w:suppressAutoHyphens/>
         <w:adjustRightInd w:val="0"/>
+        <w:spacing w:line="360" w:lineRule="auto"/>
+        <w:ind w:left="0" w:firstLine="709"/>
         <w:rPr>
           <w:rFonts w:eastAsiaTheme="minorHAnsi"/>
           <w:color w:val="000000"/>
@@ -2142,36 +1810,7 @@
           <w:szCs w:val="28"/>
           <w:lang w:eastAsia="en-US" w:bidi="ar-SA"/>
         </w:rPr>
-        <w:t>Пластина допускает малые прогибы, поэтому соотношения между деформациями и перемещениями (геометрические соотношения) будут линейными.</w:t>
-      </w:r>
-    </w:p>
-    <w:p>
-      <w:pPr>
-        <w:pStyle w:val="a5"/>
-        <w:widowControl/>
-        <w:numPr>
-          <w:ilvl w:val="0"/>
-          <w:numId w:val="29"/>
-        </w:numPr>
-        <w:suppressAutoHyphens/>
-        <w:adjustRightInd w:val="0"/>
-        <w:rPr>
-          <w:rFonts w:eastAsiaTheme="minorHAnsi"/>
-          <w:color w:val="000000"/>
-          <w:sz w:val="28"/>
-          <w:szCs w:val="28"/>
-          <w:lang w:eastAsia="en-US" w:bidi="ar-SA"/>
-        </w:rPr>
-      </w:pPr>
-      <w:r>
-        <w:rPr>
-          <w:rFonts w:eastAsiaTheme="minorHAnsi"/>
-          <w:color w:val="000000"/>
-          <w:sz w:val="28"/>
-          <w:szCs w:val="28"/>
-          <w:lang w:eastAsia="en-US" w:bidi="ar-SA"/>
-        </w:rPr>
-        <w:t xml:space="preserve">Справедлива гипотеза прямой нормали, согласно которой первоначально прямолинейный и нормальный к срединной поверхности элемент остается при деформировании пластины прямолинейным и нормальным. При этом перемещения в слое, отстоящем на </w:t>
+        <w:t>Для тонких пластин (</w:t>
       </w:r>
       <w:r>
         <w:rPr>
@@ -2183,7 +1822,7 @@
           <w:szCs w:val="28"/>
           <w:lang w:eastAsia="en-US" w:bidi="ar-SA"/>
         </w:rPr>
-        <w:t>z</w:t>
+        <w:t>h / a </w:t>
       </w:r>
       <w:r>
         <w:rPr>
@@ -2193,92 +1832,13 @@
           <w:szCs w:val="28"/>
           <w:lang w:eastAsia="en-US" w:bidi="ar-SA"/>
         </w:rPr>
-        <w:t xml:space="preserve"> от срединной поверхности, имеют вид</w:t>
-      </w:r>
-    </w:p>
-    <w:p>
-      <w:pPr>
-        <w:pStyle w:val="a5"/>
-        <w:widowControl/>
-        <w:numPr>
-          <w:ilvl w:val="0"/>
-          <w:numId w:val="29"/>
-        </w:numPr>
-        <w:suppressAutoHyphens/>
-        <w:adjustRightInd w:val="0"/>
-        <w:rPr>
-          <w:rFonts w:eastAsiaTheme="minorHAnsi"/>
-          <w:color w:val="000000"/>
+        <w:t>&lt; 1/20) пренебрегается вертикальными напряжениями (</w:t>
+      </w:r>
+      <w:r>
+        <w:rPr>
           <w:sz w:val="28"/>
           <w:szCs w:val="28"/>
-          <w:lang w:eastAsia="en-US" w:bidi="ar-SA"/>
-        </w:rPr>
-      </w:pPr>
-      <w:r>
-        <w:rPr>
-          <w:rFonts w:eastAsiaTheme="minorHAnsi"/>
-          <w:color w:val="000000"/>
-          <w:sz w:val="28"/>
-          <w:szCs w:val="28"/>
-          <w:lang w:eastAsia="en-US" w:bidi="ar-SA"/>
-        </w:rPr>
-        <w:t>Для тонких пластин (</w:t>
-      </w:r>
-      <w:r>
-        <w:rPr>
-          <w:rFonts w:eastAsiaTheme="minorHAnsi"/>
-          <w:i/>
-          <w:iCs/>
-          <w:color w:val="000000"/>
-          <w:sz w:val="28"/>
-          <w:szCs w:val="28"/>
-          <w:lang w:eastAsia="en-US" w:bidi="ar-SA"/>
-        </w:rPr>
-        <w:t>h </w:t>
-      </w:r>
-      <w:r>
-        <w:rPr>
-          <w:rFonts w:eastAsiaTheme="minorHAnsi"/>
-          <w:color w:val="000000"/>
-          <w:sz w:val="28"/>
-          <w:szCs w:val="28"/>
-          <w:lang w:eastAsia="en-US" w:bidi="ar-SA"/>
-        </w:rPr>
-        <w:t>/</w:t>
-      </w:r>
-      <w:r>
-        <w:rPr>
-          <w:rFonts w:eastAsiaTheme="minorHAnsi"/>
-          <w:i/>
-          <w:iCs/>
-          <w:color w:val="000000"/>
-          <w:sz w:val="28"/>
-          <w:szCs w:val="28"/>
-          <w:lang w:eastAsia="en-US" w:bidi="ar-SA"/>
-        </w:rPr>
-        <w:t> a</w:t>
-      </w:r>
-      <w:r>
-        <w:rPr>
-          <w:rFonts w:eastAsiaTheme="minorHAnsi"/>
-          <w:color w:val="000000"/>
-          <w:sz w:val="28"/>
-          <w:szCs w:val="28"/>
-          <w:lang w:eastAsia="en-US" w:bidi="ar-SA"/>
-        </w:rPr>
-        <w:t> &lt; 1/20) пренебрегает</w:t>
-      </w:r>
-      <w:r>
-        <w:rPr>
-          <w:rFonts w:eastAsiaTheme="minorHAnsi"/>
-          <w:color w:val="000000"/>
-          <w:sz w:val="28"/>
-          <w:szCs w:val="28"/>
-          <w:lang w:eastAsia="en-US" w:bidi="ar-SA"/>
-        </w:rPr>
-        <w:t>ся вертикальными напряжениями (</w:t>
-      </w:r>
-      <w:r>
+        </w:rPr>
         <w:object w:dxaOrig="760" w:dyaOrig="380" w14:anchorId="4F7319D5">
           <v:shapetype id="_x0000_t75" coordsize="21600,21600" o:spt="75" o:preferrelative="t" path="m@4@5l@4@11@9@11@9@5xe" filled="f" stroked="f">
             <v:stroke joinstyle="miter"/>
@@ -2299,10 +1859,10 @@
             <v:path o:extrusionok="f" gradientshapeok="t" o:connecttype="rect"/>
             <o:lock v:ext="edit" aspectratio="t"/>
           </v:shapetype>
-          <v:shape id="_x0000_i1025" type="#_x0000_t75" style="width:38.25pt;height:17.25pt" o:ole="">
-            <v:imagedata r:id="rId14" o:title=""/>
+          <v:shape id="_x0000_i1025" type="#_x0000_t75" style="width:38.2pt;height:17.55pt" o:ole="">
+            <v:imagedata r:id="rId10" o:title=""/>
           </v:shape>
-          <o:OLEObject Type="Embed" ProgID="Unknown" ShapeID="_x0000_i1025" DrawAspect="Content" ObjectID="_1741638957" r:id="rId15"/>
+          <o:OLEObject Type="Embed" ProgID="Unknown" ShapeID="_x0000_i1025" DrawAspect="Content" ObjectID="_1742847147" r:id="rId11"/>
         </w:object>
       </w:r>
       <w:r>
@@ -2324,8 +1884,13 @@
           <w:ilvl w:val="0"/>
           <w:numId w:val="29"/>
         </w:numPr>
+        <w:tabs>
+          <w:tab w:val="left" w:pos="1134"/>
+        </w:tabs>
         <w:suppressAutoHyphens/>
         <w:adjustRightInd w:val="0"/>
+        <w:spacing w:line="360" w:lineRule="auto"/>
+        <w:ind w:left="0" w:firstLine="709"/>
         <w:rPr>
           <w:rFonts w:eastAsiaTheme="minorHAnsi"/>
           <w:color w:val="000000"/>
@@ -2353,8 +1918,13 @@
           <w:ilvl w:val="0"/>
           <w:numId w:val="29"/>
         </w:numPr>
+        <w:tabs>
+          <w:tab w:val="left" w:pos="1134"/>
+        </w:tabs>
         <w:suppressAutoHyphens/>
         <w:adjustRightInd w:val="0"/>
+        <w:spacing w:line="360" w:lineRule="auto"/>
+        <w:ind w:left="0" w:firstLine="709"/>
         <w:rPr>
           <w:rFonts w:eastAsiaTheme="minorHAnsi"/>
           <w:color w:val="000000"/>
@@ -2393,6 +1963,7 @@
         <w:widowControl/>
         <w:suppressAutoHyphens/>
         <w:adjustRightInd w:val="0"/>
+        <w:spacing w:line="360" w:lineRule="auto"/>
         <w:ind w:firstLine="720"/>
         <w:rPr>
           <w:rFonts w:eastAsiaTheme="minorHAnsi"/>
@@ -2418,6 +1989,7 @@
         <w:widowControl/>
         <w:suppressAutoHyphens/>
         <w:adjustRightInd w:val="0"/>
+        <w:jc w:val="center"/>
         <w:rPr>
           <w:rFonts w:eastAsiaTheme="minorHAnsi"/>
           <w:color w:val="000000"/>
@@ -2427,19 +1999,27 @@
         </w:rPr>
       </w:pPr>
       <w:r>
+        <w:rPr>
+          <w:sz w:val="28"/>
+          <w:szCs w:val="28"/>
+        </w:rPr>
         <w:object w:dxaOrig="4000" w:dyaOrig="780" w14:anchorId="0DB2EE01">
-          <v:shape id="_x0000_i1026" type="#_x0000_t75" style="width:200.25pt;height:39pt" o:ole="">
-            <v:imagedata r:id="rId16" o:title=""/>
+          <v:shape id="_x0000_i1026" type="#_x0000_t75" style="width:200.35pt;height:39.45pt" o:ole="">
+            <v:imagedata r:id="rId12" o:title=""/>
           </v:shape>
-          <o:OLEObject Type="Embed" ProgID="Unknown" ShapeID="_x0000_i1026" DrawAspect="Content" ObjectID="_1741638958" r:id="rId17"/>
+          <o:OLEObject Type="Embed" ProgID="Unknown" ShapeID="_x0000_i1026" DrawAspect="Content" ObjectID="_1742847148" r:id="rId13"/>
         </w:object>
       </w:r>
     </w:p>
     <w:p>
       <w:pPr>
         <w:widowControl/>
+        <w:tabs>
+          <w:tab w:val="left" w:pos="1134"/>
+        </w:tabs>
         <w:suppressAutoHyphens/>
         <w:adjustRightInd w:val="0"/>
+        <w:jc w:val="both"/>
         <w:rPr>
           <w:rFonts w:eastAsiaTheme="minorHAnsi"/>
           <w:color w:val="000000"/>
@@ -2470,26 +2050,34 @@
         </w:rPr>
       </w:pPr>
       <w:r>
-        <w:object w:dxaOrig="1700" w:dyaOrig="760" w14:anchorId="246145E0">
-          <v:shape id="_x0000_i1027" type="#_x0000_t75" style="width:85.5pt;height:37.5pt" o:ole="">
-            <v:imagedata r:id="rId18" o:title=""/>
-          </v:shape>
-          <o:OLEObject Type="Embed" ProgID="Unknown" ShapeID="_x0000_i1027" DrawAspect="Content" ObjectID="_1741638959" r:id="rId19"/>
-        </w:object>
-      </w:r>
-      <w:r>
         <w:rPr>
           <w:sz w:val="28"/>
           <w:szCs w:val="28"/>
         </w:rPr>
+        <w:object w:dxaOrig="1700" w:dyaOrig="760" w14:anchorId="246145E0">
+          <v:shape id="_x0000_i1027" type="#_x0000_t75" style="width:85.15pt;height:37.55pt" o:ole="">
+            <v:imagedata r:id="rId14" o:title=""/>
+          </v:shape>
+          <o:OLEObject Type="Embed" ProgID="Unknown" ShapeID="_x0000_i1027" DrawAspect="Content" ObjectID="_1742847149" r:id="rId15"/>
+        </w:object>
+      </w:r>
+      <w:r>
+        <w:rPr>
+          <w:sz w:val="28"/>
+          <w:szCs w:val="28"/>
+        </w:rPr>
         <w:t xml:space="preserve">     </w:t>
       </w:r>
       <w:r>
+        <w:rPr>
+          <w:sz w:val="28"/>
+          <w:szCs w:val="28"/>
+        </w:rPr>
         <w:object w:dxaOrig="3519" w:dyaOrig="859" w14:anchorId="42C26DFA">
-          <v:shape id="_x0000_i1028" type="#_x0000_t75" style="width:175.5pt;height:42.75pt" o:ole="">
-            <v:imagedata r:id="rId20" o:title=""/>
+          <v:shape id="_x0000_i1028" type="#_x0000_t75" style="width:175.95pt;height:42.55pt" o:ole="">
+            <v:imagedata r:id="rId16" o:title=""/>
           </v:shape>
-          <o:OLEObject Type="Embed" ProgID="Unknown" ShapeID="_x0000_i1028" DrawAspect="Content" ObjectID="_1741638960" r:id="rId21"/>
+          <o:OLEObject Type="Embed" ProgID="Unknown" ShapeID="_x0000_i1028" DrawAspect="Content" ObjectID="_1742847150" r:id="rId17"/>
         </w:object>
       </w:r>
     </w:p>
@@ -2512,6 +2100,7 @@
         <w:widowControl/>
         <w:suppressAutoHyphens/>
         <w:adjustRightInd w:val="0"/>
+        <w:spacing w:line="360" w:lineRule="auto"/>
         <w:ind w:firstLine="720"/>
         <w:rPr>
           <w:rFonts w:eastAsiaTheme="minorHAnsi"/>
@@ -2529,7 +2118,7 @@
           <w:szCs w:val="28"/>
           <w:lang w:eastAsia="en-US" w:bidi="ar-SA"/>
         </w:rPr>
-        <w:t>Так как наша модель основывается на минимизации функционала полной энергии, то нам необходимо привести его формулу (</w:t>
+        <w:t>Так как модель основывается на минимизации функционала полной энергии, то необходимо привести его формулу (</w:t>
       </w:r>
       <w:r>
         <w:rPr>
@@ -2566,11 +2155,15 @@
         </w:rPr>
       </w:pPr>
       <w:r>
+        <w:rPr>
+          <w:sz w:val="28"/>
+          <w:szCs w:val="28"/>
+        </w:rPr>
         <w:object w:dxaOrig="6880" w:dyaOrig="859" w14:anchorId="3801F43A">
-          <v:shape id="_x0000_i1029" type="#_x0000_t75" style="width:344.25pt;height:42.75pt" o:ole="">
-            <v:imagedata r:id="rId22" o:title=""/>
+          <v:shape id="_x0000_i1029" type="#_x0000_t75" style="width:344.35pt;height:42.55pt" o:ole="">
+            <v:imagedata r:id="rId18" o:title=""/>
           </v:shape>
-          <o:OLEObject Type="Embed" ProgID="Unknown" ShapeID="_x0000_i1029" DrawAspect="Content" ObjectID="_1741638961" r:id="rId23"/>
+          <o:OLEObject Type="Embed" ProgID="Unknown" ShapeID="_x0000_i1029" DrawAspect="Content" ObjectID="_1742847151" r:id="rId19"/>
         </w:object>
       </w:r>
     </w:p>
@@ -2579,6 +2172,7 @@
         <w:widowControl/>
         <w:suppressAutoHyphens/>
         <w:adjustRightInd w:val="0"/>
+        <w:spacing w:line="360" w:lineRule="auto"/>
         <w:ind w:firstLine="720"/>
         <w:rPr>
           <w:rFonts w:eastAsiaTheme="minorHAnsi"/>
@@ -2610,11 +2204,15 @@
         </w:rPr>
       </w:pPr>
       <w:r>
+        <w:rPr>
+          <w:sz w:val="28"/>
+          <w:szCs w:val="28"/>
+        </w:rPr>
         <w:object w:dxaOrig="5580" w:dyaOrig="2700" w14:anchorId="3E0317D5">
-          <v:shape id="_x0000_i1030" type="#_x0000_t75" style="width:279pt;height:135pt" o:ole="">
-            <v:imagedata r:id="rId24" o:title=""/>
+          <v:shape id="_x0000_i1030" type="#_x0000_t75" style="width:278.6pt;height:134.6pt" o:ole="">
+            <v:imagedata r:id="rId20" o:title=""/>
           </v:shape>
-          <o:OLEObject Type="Embed" ProgID="Unknown" ShapeID="_x0000_i1030" DrawAspect="Content" ObjectID="_1741638962" r:id="rId25"/>
+          <o:OLEObject Type="Embed" ProgID="Unknown" ShapeID="_x0000_i1030" DrawAspect="Content" ObjectID="_1742847152" r:id="rId21"/>
         </w:object>
       </w:r>
     </w:p>
@@ -2623,6 +2221,7 @@
         <w:widowControl/>
         <w:suppressAutoHyphens/>
         <w:adjustRightInd w:val="0"/>
+        <w:spacing w:line="360" w:lineRule="auto"/>
         <w:ind w:firstLine="720"/>
         <w:rPr>
           <w:sz w:val="28"/>
@@ -2659,11 +2258,15 @@
         <w:t xml:space="preserve"> </w:t>
       </w:r>
       <w:r>
+        <w:rPr>
+          <w:sz w:val="28"/>
+          <w:szCs w:val="28"/>
+        </w:rPr>
         <w:object w:dxaOrig="1460" w:dyaOrig="420" w14:anchorId="17B61A27">
-          <v:shape id="_x0000_i1031" type="#_x0000_t75" style="width:72.75pt;height:21pt" o:ole="">
-            <v:imagedata r:id="rId26" o:title=""/>
+          <v:shape id="_x0000_i1031" type="#_x0000_t75" style="width:72.65pt;height:20.65pt" o:ole="">
+            <v:imagedata r:id="rId22" o:title=""/>
           </v:shape>
-          <o:OLEObject Type="Embed" ProgID="Unknown" ShapeID="_x0000_i1031" DrawAspect="Content" ObjectID="_1741638963" r:id="rId27"/>
+          <o:OLEObject Type="Embed" ProgID="Unknown" ShapeID="_x0000_i1031" DrawAspect="Content" ObjectID="_1742847153" r:id="rId23"/>
         </w:object>
       </w:r>
     </w:p>
@@ -2672,6 +2275,7 @@
         <w:widowControl/>
         <w:suppressAutoHyphens/>
         <w:adjustRightInd w:val="0"/>
+        <w:spacing w:line="360" w:lineRule="auto"/>
         <w:ind w:firstLine="720"/>
         <w:rPr>
           <w:noProof/>
@@ -2680,8 +2284,6 @@
           <w:lang w:bidi="ar-SA"/>
         </w:rPr>
       </w:pPr>
-      <w:bookmarkStart w:id="9" w:name="_GoBack"/>
-      <w:bookmarkEnd w:id="9"/>
       <w:r>
         <w:rPr>
           <w:noProof/>
@@ -2689,7 +2291,24 @@
           <w:szCs w:val="28"/>
           <w:lang w:bidi="ar-SA"/>
         </w:rPr>
-        <w:t>Потенциальная энергия системы – это работа внутренних сил, которая в общем виде записывается как:</w:t>
+        <w:t xml:space="preserve">Потенциальная энергия системы </w:t>
+      </w:r>
+      <w:r>
+        <w:rPr>
+          <w:sz w:val="28"/>
+          <w:szCs w:val="28"/>
+          <w:lang w:bidi="ar-SA"/>
+        </w:rPr>
+        <w:t>–</w:t>
+      </w:r>
+      <w:r>
+        <w:rPr>
+          <w:noProof/>
+          <w:sz w:val="28"/>
+          <w:szCs w:val="28"/>
+          <w:lang w:bidi="ar-SA"/>
+        </w:rPr>
+        <w:t xml:space="preserve"> это работа внутренних сил, которая в общем виде записывается как:</w:t>
       </w:r>
     </w:p>
     <w:p>
@@ -2706,135 +2325,452 @@
         </w:rPr>
       </w:pPr>
       <w:r>
+        <w:rPr>
+          <w:sz w:val="28"/>
+          <w:szCs w:val="28"/>
+        </w:rPr>
         <w:object w:dxaOrig="6380" w:dyaOrig="800" w14:anchorId="4016007E">
-          <v:shape id="_x0000_i1049" type="#_x0000_t75" style="width:318.75pt;height:40.5pt" o:ole="">
-            <v:imagedata r:id="rId28" o:title=""/>
+          <v:shape id="_x0000_i1032" type="#_x0000_t75" style="width:318.7pt;height:40.05pt" o:ole="">
+            <v:imagedata r:id="rId24" o:title=""/>
           </v:shape>
-          <o:OLEObject Type="Embed" ProgID="Unknown" ShapeID="_x0000_i1049" DrawAspect="Content" ObjectID="_1741638964" r:id="rId29"/>
+          <o:OLEObject Type="Embed" ProgID="Unknown" ShapeID="_x0000_i1032" DrawAspect="Content" ObjectID="_1742847154" r:id="rId25"/>
         </w:object>
       </w:r>
     </w:p>
     <w:p>
       <w:pPr>
+        <w:spacing w:line="360" w:lineRule="auto"/>
         <w:ind w:firstLine="720"/>
         <w:rPr>
           <w:noProof/>
           <w:position w:val="-13"/>
-        </w:rPr>
-      </w:pPr>
-      <w:r>
-        <w:rPr>
           <w:sz w:val="28"/>
           <w:szCs w:val="28"/>
         </w:rPr>
-        <w:t>Исходя из принятых нами предположений</w:t>
-      </w:r>
+      </w:pPr>
       <w:r>
         <w:rPr>
           <w:sz w:val="28"/>
           <w:szCs w:val="28"/>
         </w:rPr>
-        <w:t>,</w:t>
+        <w:t>Исходя из принятых предположений</w:t>
       </w:r>
       <w:r>
         <w:rPr>
           <w:sz w:val="28"/>
           <w:szCs w:val="28"/>
         </w:rPr>
-        <w:t xml:space="preserve"> </w:t>
+        <w:t>,</w:t>
       </w:r>
       <w:r>
         <w:rPr>
           <w:sz w:val="28"/>
           <w:szCs w:val="28"/>
         </w:rPr>
-        <w:t>ф</w:t>
+        <w:t xml:space="preserve"> </w:t>
       </w:r>
       <w:r>
         <w:rPr>
           <w:sz w:val="28"/>
           <w:szCs w:val="28"/>
         </w:rPr>
-        <w:t>ункционал</w:t>
-      </w:r>
-      <w:r>
-        <w:rPr>
+        <w:t>функционал принимает вид</w:t>
+      </w:r>
+      <w:r>
+        <w:rPr>
+          <w:noProof/>
+          <w:position w:val="-13"/>
           <w:sz w:val="28"/>
           <w:szCs w:val="28"/>
         </w:rPr>
-        <w:t xml:space="preserve"> </w:t>
-      </w:r>
-      <w:r>
-        <w:rPr>
+        <w:t xml:space="preserve">  </w:t>
+      </w:r>
+    </w:p>
+    <w:p>
+      <w:pPr>
+        <w:rPr>
+          <w:noProof/>
+          <w:position w:val="-13"/>
           <w:sz w:val="28"/>
           <w:szCs w:val="28"/>
         </w:rPr>
-        <w:t>принимает вид</w:t>
-      </w:r>
-      <w:r>
+      </w:pPr>
+      <w:r>
+        <w:rPr>
+          <w:sz w:val="28"/>
+          <w:szCs w:val="28"/>
+        </w:rPr>
+        <w:object w:dxaOrig="6399" w:dyaOrig="920" w14:anchorId="269F386C">
+          <v:shape id="_x0000_i1033" type="#_x0000_t75" style="width:319.95pt;height:45.7pt" o:ole="">
+            <v:imagedata r:id="rId26" o:title=""/>
+          </v:shape>
+          <o:OLEObject Type="Embed" ProgID="Unknown" ShapeID="_x0000_i1033" DrawAspect="Content" ObjectID="_1742847155" r:id="rId27"/>
+        </w:object>
+      </w:r>
+    </w:p>
+    <w:p>
+      <w:pPr>
+        <w:rPr>
+          <w:sz w:val="28"/>
+          <w:szCs w:val="28"/>
+        </w:rPr>
+      </w:pPr>
+    </w:p>
+    <w:p>
+      <w:pPr>
         <w:rPr>
           <w:noProof/>
           <w:position w:val="-13"/>
-        </w:rPr>
-        <w:t xml:space="preserve"> </w:t>
-      </w:r>
-      <w:r>
-        <w:rPr>
-          <w:noProof/>
-          <w:position w:val="-13"/>
-        </w:rPr>
-        <w:t xml:space="preserve"> </w:t>
-      </w:r>
+          <w:sz w:val="28"/>
+          <w:szCs w:val="28"/>
+        </w:rPr>
+      </w:pPr>
     </w:p>
     <w:p>
       <w:pPr>
-        <w:rPr>
-          <w:noProof/>
-          <w:position w:val="-13"/>
-        </w:rPr>
-      </w:pPr>
-      <w:r>
-        <w:object w:dxaOrig="6399" w:dyaOrig="920" w14:anchorId="269F386C">
-          <v:shape id="_x0000_i1067" type="#_x0000_t75" style="width:319.5pt;height:45.75pt" o:ole="">
-            <v:imagedata r:id="rId30" o:title=""/>
-          </v:shape>
-          <o:OLEObject Type="Embed" ProgID="Unknown" ShapeID="_x0000_i1067" DrawAspect="Content" ObjectID="_1741638965" r:id="rId31"/>
-        </w:object>
+        <w:pStyle w:val="a3"/>
+        <w:spacing w:line="360" w:lineRule="auto"/>
+        <w:ind w:left="0"/>
+        <w:jc w:val="both"/>
+        <w:rPr>
+          <w:b/>
+          <w:bCs/>
+        </w:rPr>
+      </w:pPr>
+      <w:r>
+        <w:br w:type="page"/>
       </w:r>
     </w:p>
     <w:p>
       <w:pPr>
-        <w:ind w:firstLine="720"/>
+        <w:pStyle w:val="1"/>
         <w:rPr>
           <w:sz w:val="28"/>
           <w:szCs w:val="28"/>
         </w:rPr>
       </w:pPr>
+      <w:bookmarkStart w:id="9" w:name="_Toc131074967"/>
       <w:r>
         <w:rPr>
           <w:sz w:val="28"/>
           <w:szCs w:val="28"/>
         </w:rPr>
-        <w:t>Полученное нелинейное алгебраическое уравнение</w:t>
-      </w:r>
+        <w:lastRenderedPageBreak/>
+        <w:t>РАСЧЕТЫ</w:t>
+      </w:r>
+      <w:bookmarkEnd w:id="9"/>
       <w:r>
         <w:rPr>
           <w:sz w:val="28"/>
           <w:szCs w:val="28"/>
         </w:rPr>
-        <w:t xml:space="preserve"> решается методом Ньютона. Начальной точкой будет </w:t>
-      </w:r>
-      <w:r>
-        <w:rPr>
-          <w:noProof/>
-          <w:position w:val="-10"/>
+        <w:t xml:space="preserve"> </w:t>
+      </w:r>
+    </w:p>
+    <w:p>
+      <w:pPr>
+        <w:ind w:firstLine="720"/>
+        <w:rPr>
+          <w:sz w:val="28"/>
+          <w:szCs w:val="28"/>
           <w:lang w:bidi="ar-SA"/>
         </w:rPr>
+      </w:pPr>
+      <w:r>
+        <w:rPr>
+          <w:sz w:val="28"/>
+          <w:szCs w:val="28"/>
+          <w:lang w:bidi="ar-SA"/>
+        </w:rPr>
+        <w:t>Численные данные используемые при написании программы:</w:t>
+      </w:r>
+    </w:p>
+    <w:p>
+      <w:pPr>
+        <w:rPr>
+          <w:sz w:val="28"/>
+          <w:szCs w:val="28"/>
+          <w:lang w:bidi="ar-SA"/>
+        </w:rPr>
+      </w:pPr>
+      <w:r>
+        <w:rPr>
+          <w:i/>
+          <w:iCs/>
+          <w:sz w:val="28"/>
+          <w:szCs w:val="28"/>
+          <w:lang w:val="en-US" w:bidi="ar-SA"/>
+        </w:rPr>
+        <w:t>l</w:t>
+      </w:r>
+      <w:r>
+        <w:rPr>
+          <w:sz w:val="28"/>
+          <w:szCs w:val="28"/>
+          <w:lang w:bidi="ar-SA"/>
+        </w:rPr>
+        <w:t>=15</w:t>
+      </w:r>
+      <w:r>
+        <w:rPr>
+          <w:sz w:val="28"/>
+          <w:szCs w:val="28"/>
+          <w:lang w:bidi="ar-SA"/>
+        </w:rPr>
+        <w:t>[м]</w:t>
+      </w:r>
+      <w:r>
+        <w:rPr>
+          <w:sz w:val="28"/>
+          <w:szCs w:val="28"/>
+          <w:lang w:bidi="ar-SA"/>
+        </w:rPr>
+        <w:t xml:space="preserve"> – </w:t>
+      </w:r>
+      <w:r>
+        <w:rPr>
+          <w:sz w:val="28"/>
+          <w:szCs w:val="28"/>
+          <w:lang w:bidi="ar-SA"/>
+        </w:rPr>
+        <w:t>длина балки</w:t>
+      </w:r>
+      <w:r>
+        <w:rPr>
+          <w:sz w:val="28"/>
+          <w:szCs w:val="28"/>
+          <w:lang w:bidi="ar-SA"/>
+        </w:rPr>
+        <w:t>,</w:t>
+      </w:r>
+    </w:p>
+    <w:p>
+      <w:pPr>
+        <w:rPr>
+          <w:sz w:val="28"/>
+          <w:szCs w:val="28"/>
+          <w:lang w:bidi="ar-SA"/>
+        </w:rPr>
+      </w:pPr>
+      <w:r>
+        <w:rPr>
+          <w:i/>
+          <w:iCs/>
+          <w:sz w:val="28"/>
+          <w:szCs w:val="28"/>
+          <w:lang w:val="en-US" w:bidi="ar-SA"/>
+        </w:rPr>
+        <w:t>h</w:t>
+      </w:r>
+      <w:r>
+        <w:rPr>
+          <w:sz w:val="28"/>
+          <w:szCs w:val="28"/>
+          <w:lang w:bidi="ar-SA"/>
+        </w:rPr>
+        <w:t> </w:t>
+      </w:r>
+      <w:r>
+        <w:rPr>
+          <w:sz w:val="28"/>
+          <w:szCs w:val="28"/>
+          <w:lang w:bidi="ar-SA"/>
+        </w:rPr>
+        <w:t>=</w:t>
+      </w:r>
+      <w:r>
+        <w:rPr>
+          <w:sz w:val="28"/>
+          <w:szCs w:val="28"/>
+          <w:lang w:bidi="ar-SA"/>
+        </w:rPr>
+        <w:t> </w:t>
+      </w:r>
+      <w:r>
+        <w:rPr>
+          <w:sz w:val="28"/>
+          <w:szCs w:val="28"/>
+          <w:lang w:bidi="ar-SA"/>
+        </w:rPr>
+        <w:t>0.15</w:t>
+      </w:r>
+      <w:r>
+        <w:rPr>
+          <w:sz w:val="28"/>
+          <w:szCs w:val="28"/>
+          <w:lang w:bidi="ar-SA"/>
+        </w:rPr>
+        <w:t>[м]</w:t>
+      </w:r>
+      <w:r>
+        <w:rPr>
+          <w:sz w:val="28"/>
+          <w:szCs w:val="28"/>
+          <w:lang w:bidi="ar-SA"/>
+        </w:rPr>
+        <w:t xml:space="preserve"> – </w:t>
+      </w:r>
+      <w:r>
+        <w:rPr>
+          <w:sz w:val="28"/>
+          <w:szCs w:val="28"/>
+          <w:lang w:bidi="ar-SA"/>
+        </w:rPr>
+        <w:t>толщина балки</w:t>
+      </w:r>
+      <w:r>
+        <w:rPr>
+          <w:sz w:val="28"/>
+          <w:szCs w:val="28"/>
+          <w:lang w:bidi="ar-SA"/>
+        </w:rPr>
+        <w:t>,</w:t>
+      </w:r>
+    </w:p>
+    <w:p>
+      <w:pPr>
+        <w:rPr>
+          <w:sz w:val="28"/>
+          <w:szCs w:val="28"/>
+          <w:lang w:bidi="ar-SA"/>
+        </w:rPr>
+      </w:pPr>
+      <w:r>
+        <w:rPr>
+          <w:i/>
+          <w:iCs/>
+          <w:sz w:val="28"/>
+          <w:szCs w:val="28"/>
+          <w:lang w:val="en-US" w:bidi="ar-SA"/>
+        </w:rPr>
+        <w:t>E</w:t>
+      </w:r>
+      <w:r>
+        <w:rPr>
+          <w:sz w:val="28"/>
+          <w:szCs w:val="28"/>
+          <w:lang w:bidi="ar-SA"/>
+        </w:rPr>
+        <w:t>=2.1</w:t>
+      </w:r>
+      <w:r>
+        <w:rPr>
+          <w:sz w:val="28"/>
+          <w:szCs w:val="28"/>
+          <w:lang w:bidi="ar-SA"/>
+        </w:rPr>
+        <w:t>·</w:t>
+      </w:r>
+      <w:r>
+        <w:rPr>
+          <w:sz w:val="28"/>
+          <w:szCs w:val="28"/>
+          <w:lang w:bidi="ar-SA"/>
+        </w:rPr>
+        <w:t>10^5[МПа]</w:t>
+      </w:r>
+      <w:r>
+        <w:rPr>
+          <w:sz w:val="28"/>
+          <w:szCs w:val="28"/>
+          <w:lang w:bidi="ar-SA"/>
+        </w:rPr>
+        <w:t xml:space="preserve"> – </w:t>
+      </w:r>
+      <w:r>
+        <w:rPr>
+          <w:sz w:val="28"/>
+          <w:szCs w:val="28"/>
+          <w:lang w:bidi="ar-SA"/>
+        </w:rPr>
+        <w:t>модуль Юнга</w:t>
+      </w:r>
+    </w:p>
+    <w:p>
+      <w:pPr>
+        <w:rPr>
+          <w:sz w:val="28"/>
+          <w:szCs w:val="28"/>
+          <w:lang w:bidi="ar-SA"/>
+        </w:rPr>
+      </w:pPr>
+      <w:r>
+        <w:rPr>
+          <w:i/>
+          <w:iCs/>
+          <w:sz w:val="28"/>
+          <w:szCs w:val="28"/>
+          <w:lang w:val="en-US" w:bidi="ar-SA"/>
+        </w:rPr>
+        <w:t>q</w:t>
+      </w:r>
+      <w:r>
+        <w:rPr>
+          <w:sz w:val="28"/>
+          <w:szCs w:val="28"/>
+          <w:lang w:bidi="ar-SA"/>
+        </w:rPr>
+        <w:t>=1.34</w:t>
+      </w:r>
+      <w:r>
+        <w:rPr>
+          <w:sz w:val="28"/>
+          <w:szCs w:val="28"/>
+          <w:lang w:bidi="ar-SA"/>
+        </w:rPr>
+        <w:t>·</w:t>
+      </w:r>
+      <w:r>
+        <w:rPr>
+          <w:sz w:val="28"/>
+          <w:szCs w:val="28"/>
+          <w:lang w:bidi="ar-SA"/>
+        </w:rPr>
+        <w:t>10^5[МПа]</w:t>
+      </w:r>
+      <w:r>
+        <w:rPr>
+          <w:sz w:val="28"/>
+          <w:szCs w:val="28"/>
+          <w:lang w:bidi="ar-SA"/>
+        </w:rPr>
+        <w:t xml:space="preserve"> – </w:t>
+      </w:r>
+      <w:r>
+        <w:rPr>
+          <w:sz w:val="28"/>
+          <w:szCs w:val="28"/>
+          <w:lang w:bidi="ar-SA"/>
+        </w:rPr>
+        <w:t>равномерно распределенная нагрузка</w:t>
+      </w:r>
+      <w:r>
+        <w:rPr>
+          <w:sz w:val="28"/>
+          <w:szCs w:val="28"/>
+          <w:lang w:bidi="ar-SA"/>
+        </w:rPr>
+        <w:t>.</w:t>
+      </w:r>
+    </w:p>
+    <w:p>
+      <w:pPr>
+        <w:jc w:val="center"/>
+        <w:rPr>
+          <w:sz w:val="28"/>
+          <w:szCs w:val="28"/>
+        </w:rPr>
+      </w:pPr>
+      <w:r>
+        <w:rPr>
+          <w:sz w:val="28"/>
+          <w:szCs w:val="28"/>
+        </w:rPr>
         <w:drawing>
-          <wp:inline distT="0" distB="0" distL="0" distR="0" wp14:anchorId="51C32F2B" wp14:editId="47F56E1F">
-            <wp:extent cx="296562" cy="145535"/>
-            <wp:effectExtent l="0" t="0" r="0" b="0"/>
-            <wp:docPr id="317531758" name="Рисунок 317531758" descr="x subscript 0 equals 0" title="{&quot;mathml&quot;:&quot;&lt;math style=\&quot;font-family:Times New Roman;font-size:14px;\&quot; xmlns=\&quot;http://www.w3.org/1998/Math/MathML\&quot;&gt;&lt;mstyle mathsize=\&quot;14px\&quot;&gt;&lt;msub&gt;&lt;mi&gt;x&lt;/mi&gt;&lt;mn&gt;0&lt;/mn&gt;&lt;/msub&gt;&lt;mo&gt;=&lt;/mo&gt;&lt;mn&gt;0&lt;/mn&gt;&lt;/mstyle&gt;&lt;/math&gt;&quot;}"/>
+          <wp:inline distT="0" distB="0" distL="0" distR="0" wp14:anchorId="634BEB96" wp14:editId="32B6872D">
+            <wp:extent cx="5942330" cy="4296410"/>
+            <wp:effectExtent l="0" t="0" r="1270" b="8890"/>
+            <wp:docPr id="1" name="Рисунок 1" descr="Изображение выглядит как снимок экрана, текст, линия, График&#10;&#10;Автоматически созданное описание"/>
             <wp:cNvGraphicFramePr>
               <a:graphicFrameLocks xmlns:a="http://schemas.openxmlformats.org/drawingml/2006/main" noChangeAspect="1"/>
             </wp:cNvGraphicFramePr>
@@ -2842,17 +2778,11 @@
               <a:graphicData uri="http://schemas.openxmlformats.org/drawingml/2006/picture">
                 <pic:pic xmlns:pic="http://schemas.openxmlformats.org/drawingml/2006/picture">
                   <pic:nvPicPr>
-                    <pic:cNvPr id="1" name="Picture 1" descr="x subscript 0 equals 0" title="{&quot;mathml&quot;:&quot;&lt;math style=\&quot;font-family:Times New Roman;font-size:14px;\&quot; xmlns=\&quot;http://www.w3.org/1998/Math/MathML\&quot;&gt;&lt;mstyle mathsize=\&quot;14px\&quot;&gt;&lt;msub&gt;&lt;mi&gt;x&lt;/mi&gt;&lt;mn&gt;0&lt;/mn&gt;&lt;/msub&gt;&lt;mo&gt;=&lt;/mo&gt;&lt;mn&gt;0&lt;/mn&gt;&lt;/mstyle&gt;&lt;/math&gt;&quot;}"/>
+                    <pic:cNvPr id="1" name="Рисунок 1" descr="Изображение выглядит как снимок экрана, текст, линия, График&#10;&#10;Автоматически созданное описание"/>
                     <pic:cNvPicPr/>
                   </pic:nvPicPr>
                   <pic:blipFill>
-                    <a:blip r:embed="rId32" cstate="print">
-                      <a:extLst>
-                        <a:ext uri="{28A0092B-C50C-407E-A947-70E740481C1C}">
-                          <a14:useLocalDpi xmlns:a14="http://schemas.microsoft.com/office/drawing/2010/main" val="0"/>
-                        </a:ext>
-                      </a:extLst>
-                    </a:blip>
+                    <a:blip r:embed="rId28"/>
                     <a:stretch>
                       <a:fillRect/>
                     </a:stretch>
@@ -2860,7 +2790,7 @@
                   <pic:spPr>
                     <a:xfrm>
                       <a:off x="0" y="0"/>
-                      <a:ext cx="296562" cy="145535"/>
+                      <a:ext cx="5942330" cy="4296410"/>
                     </a:xfrm>
                     <a:prstGeom prst="rect">
                       <a:avLst/>
@@ -2872,346 +2802,14 @@
           </wp:inline>
         </w:drawing>
       </w:r>
-      <w:r>
+    </w:p>
+    <w:p>
+      <w:pPr>
+        <w:jc w:val="center"/>
         <w:rPr>
           <w:sz w:val="28"/>
           <w:szCs w:val="28"/>
         </w:rPr>
-        <w:t>.</w:t>
-      </w:r>
-    </w:p>
-    <w:p>
-      <w:pPr>
-        <w:rPr>
-          <w:sz w:val="28"/>
-          <w:szCs w:val="28"/>
-        </w:rPr>
-      </w:pPr>
-      <w:r>
-        <w:object w:dxaOrig="1980" w:dyaOrig="780" w14:anchorId="2E18E94B">
-          <v:shape id="_x0000_i1068" type="#_x0000_t75" style="width:99pt;height:39pt" o:ole="">
-            <v:imagedata r:id="rId33" o:title=""/>
-          </v:shape>
-          <o:OLEObject Type="Embed" ProgID="Unknown" ShapeID="_x0000_i1068" DrawAspect="Content" ObjectID="_1741638966" r:id="rId34"/>
-        </w:object>
-      </w:r>
-    </w:p>
-    <w:p>
-      <w:pPr>
-        <w:rPr>
-          <w:noProof/>
-          <w:position w:val="-13"/>
-        </w:rPr>
-      </w:pPr>
-    </w:p>
-    <w:p>
-      <w:pPr>
-        <w:pStyle w:val="a3"/>
-        <w:spacing w:line="360" w:lineRule="auto"/>
-        <w:ind w:left="0"/>
-        <w:jc w:val="both"/>
-        <w:rPr>
-          <w:b/>
-          <w:bCs/>
-          <w:szCs w:val="36"/>
-        </w:rPr>
-      </w:pPr>
-      <w:r>
-        <w:br w:type="page"/>
-      </w:r>
-    </w:p>
-    <w:p>
-      <w:pPr>
-        <w:pStyle w:val="1"/>
-      </w:pPr>
-      <w:bookmarkStart w:id="10" w:name="_Toc131025218"/>
-      <w:r>
-        <w:rPr>
-          <w:sz w:val="28"/>
-        </w:rPr>
-        <w:lastRenderedPageBreak/>
-        <w:t>РАСЧЕТЫ</w:t>
-      </w:r>
-      <w:bookmarkEnd w:id="10"/>
-      <w:r>
-        <w:t xml:space="preserve"> </w:t>
-      </w:r>
-    </w:p>
-    <w:p>
-      <w:pPr>
-        <w:ind w:firstLine="720"/>
-        <w:rPr>
-          <w:sz w:val="28"/>
-          <w:szCs w:val="28"/>
-          <w:lang w:bidi="ar-SA"/>
-        </w:rPr>
-      </w:pPr>
-      <w:r>
-        <w:rPr>
-          <w:sz w:val="28"/>
-          <w:szCs w:val="28"/>
-          <w:lang w:bidi="ar-SA"/>
-        </w:rPr>
-        <w:t>Численные данные используемые при написании программы:</w:t>
-      </w:r>
-    </w:p>
-    <w:p>
-      <w:pPr>
-        <w:rPr>
-          <w:sz w:val="28"/>
-          <w:szCs w:val="28"/>
-          <w:lang w:bidi="ar-SA"/>
-        </w:rPr>
-      </w:pPr>
-      <w:r>
-        <w:rPr>
-          <w:sz w:val="28"/>
-          <w:szCs w:val="28"/>
-          <w:lang w:val="en-US" w:bidi="ar-SA"/>
-        </w:rPr>
-        <w:t>l</w:t>
-      </w:r>
-      <w:r>
-        <w:rPr>
-          <w:sz w:val="28"/>
-          <w:szCs w:val="28"/>
-          <w:lang w:bidi="ar-SA"/>
-        </w:rPr>
-        <w:t>=15</w:t>
-      </w:r>
-      <w:r>
-        <w:rPr>
-          <w:sz w:val="28"/>
-          <w:szCs w:val="28"/>
-          <w:lang w:bidi="ar-SA"/>
-        </w:rPr>
-        <w:t>[</w:t>
-      </w:r>
-      <w:r>
-        <w:rPr>
-          <w:sz w:val="28"/>
-          <w:szCs w:val="28"/>
-          <w:lang w:bidi="ar-SA"/>
-        </w:rPr>
-        <w:t>м</w:t>
-      </w:r>
-      <w:r>
-        <w:rPr>
-          <w:sz w:val="28"/>
-          <w:szCs w:val="28"/>
-          <w:lang w:bidi="ar-SA"/>
-        </w:rPr>
-        <w:t>]</w:t>
-      </w:r>
-      <w:r>
-        <w:rPr>
-          <w:sz w:val="28"/>
-          <w:szCs w:val="28"/>
-          <w:lang w:bidi="ar-SA"/>
-        </w:rPr>
-        <w:t>-длина балки</w:t>
-      </w:r>
-    </w:p>
-    <w:p>
-      <w:pPr>
-        <w:rPr>
-          <w:sz w:val="28"/>
-          <w:szCs w:val="28"/>
-          <w:lang w:bidi="ar-SA"/>
-        </w:rPr>
-      </w:pPr>
-      <w:r>
-        <w:rPr>
-          <w:sz w:val="28"/>
-          <w:szCs w:val="28"/>
-          <w:lang w:val="en-US" w:bidi="ar-SA"/>
-        </w:rPr>
-        <w:t>h</w:t>
-      </w:r>
-      <w:r>
-        <w:rPr>
-          <w:sz w:val="28"/>
-          <w:szCs w:val="28"/>
-          <w:lang w:bidi="ar-SA"/>
-        </w:rPr>
-        <w:t>=0.15</w:t>
-      </w:r>
-      <w:r>
-        <w:rPr>
-          <w:sz w:val="28"/>
-          <w:szCs w:val="28"/>
-          <w:lang w:bidi="ar-SA"/>
-        </w:rPr>
-        <w:t>[</w:t>
-      </w:r>
-      <w:r>
-        <w:rPr>
-          <w:sz w:val="28"/>
-          <w:szCs w:val="28"/>
-          <w:lang w:bidi="ar-SA"/>
-        </w:rPr>
-        <w:t>м</w:t>
-      </w:r>
-      <w:r>
-        <w:rPr>
-          <w:sz w:val="28"/>
-          <w:szCs w:val="28"/>
-          <w:lang w:bidi="ar-SA"/>
-        </w:rPr>
-        <w:t>]</w:t>
-      </w:r>
-      <w:r>
-        <w:rPr>
-          <w:sz w:val="28"/>
-          <w:szCs w:val="28"/>
-          <w:lang w:bidi="ar-SA"/>
-        </w:rPr>
-        <w:t>-толщина балки</w:t>
-      </w:r>
-    </w:p>
-    <w:p>
-      <w:pPr>
-        <w:rPr>
-          <w:sz w:val="28"/>
-          <w:szCs w:val="28"/>
-          <w:lang w:bidi="ar-SA"/>
-        </w:rPr>
-      </w:pPr>
-      <w:r>
-        <w:rPr>
-          <w:sz w:val="28"/>
-          <w:szCs w:val="28"/>
-          <w:lang w:val="en-US" w:bidi="ar-SA"/>
-        </w:rPr>
-        <w:t>E</w:t>
-      </w:r>
-      <w:r>
-        <w:rPr>
-          <w:sz w:val="28"/>
-          <w:szCs w:val="28"/>
-          <w:lang w:bidi="ar-SA"/>
-        </w:rPr>
-        <w:t>=2.1*10^5[</w:t>
-      </w:r>
-      <w:r>
-        <w:rPr>
-          <w:sz w:val="28"/>
-          <w:szCs w:val="28"/>
-          <w:lang w:bidi="ar-SA"/>
-        </w:rPr>
-        <w:t>МПа</w:t>
-      </w:r>
-      <w:r>
-        <w:rPr>
-          <w:sz w:val="28"/>
-          <w:szCs w:val="28"/>
-          <w:lang w:bidi="ar-SA"/>
-        </w:rPr>
-        <w:t>]</w:t>
-      </w:r>
-      <w:r>
-        <w:rPr>
-          <w:sz w:val="28"/>
-          <w:szCs w:val="28"/>
-          <w:lang w:bidi="ar-SA"/>
-        </w:rPr>
-        <w:t>-модуль Юнга</w:t>
-      </w:r>
-    </w:p>
-    <w:p>
-      <w:pPr>
-        <w:rPr>
-          <w:sz w:val="28"/>
-          <w:szCs w:val="28"/>
-          <w:lang w:bidi="ar-SA"/>
-        </w:rPr>
-      </w:pPr>
-      <w:r>
-        <w:rPr>
-          <w:sz w:val="28"/>
-          <w:szCs w:val="28"/>
-          <w:lang w:val="en-US" w:bidi="ar-SA"/>
-        </w:rPr>
-        <w:t>q</w:t>
-      </w:r>
-      <w:r>
-        <w:rPr>
-          <w:sz w:val="28"/>
-          <w:szCs w:val="28"/>
-          <w:lang w:bidi="ar-SA"/>
-        </w:rPr>
-        <w:t>=1.34*10^5[</w:t>
-      </w:r>
-      <w:r>
-        <w:rPr>
-          <w:sz w:val="28"/>
-          <w:szCs w:val="28"/>
-          <w:lang w:bidi="ar-SA"/>
-        </w:rPr>
-        <w:t>МПа</w:t>
-      </w:r>
-      <w:r>
-        <w:rPr>
-          <w:sz w:val="28"/>
-          <w:szCs w:val="28"/>
-          <w:lang w:bidi="ar-SA"/>
-        </w:rPr>
-        <w:t>]</w:t>
-      </w:r>
-      <w:r>
-        <w:rPr>
-          <w:sz w:val="28"/>
-          <w:szCs w:val="28"/>
-          <w:lang w:bidi="ar-SA"/>
-        </w:rPr>
-        <w:t>-равномерно распределенная нагрузка</w:t>
-      </w:r>
-    </w:p>
-    <w:p>
-      <w:pPr>
-        <w:jc w:val="center"/>
-      </w:pPr>
-      <w:r>
-        <w:drawing>
-          <wp:inline distT="0" distB="0" distL="0" distR="0" wp14:anchorId="58E91847" wp14:editId="01553363">
-            <wp:extent cx="5439534" cy="4267796"/>
-            <wp:effectExtent l="0" t="0" r="0" b="0"/>
-            <wp:docPr id="1" name="Рисунок 1"/>
-            <wp:cNvGraphicFramePr>
-              <a:graphicFrameLocks xmlns:a="http://schemas.openxmlformats.org/drawingml/2006/main" noChangeAspect="1"/>
-            </wp:cNvGraphicFramePr>
-            <a:graphic xmlns:a="http://schemas.openxmlformats.org/drawingml/2006/main">
-              <a:graphicData uri="http://schemas.openxmlformats.org/drawingml/2006/picture">
-                <pic:pic xmlns:pic="http://schemas.openxmlformats.org/drawingml/2006/picture">
-                  <pic:nvPicPr>
-                    <pic:cNvPr id="1" name=""/>
-                    <pic:cNvPicPr/>
-                  </pic:nvPicPr>
-                  <pic:blipFill>
-                    <a:blip r:embed="rId35"/>
-                    <a:stretch>
-                      <a:fillRect/>
-                    </a:stretch>
-                  </pic:blipFill>
-                  <pic:spPr>
-                    <a:xfrm>
-                      <a:off x="0" y="0"/>
-                      <a:ext cx="5439534" cy="4267796"/>
-                    </a:xfrm>
-                    <a:prstGeom prst="rect">
-                      <a:avLst/>
-                    </a:prstGeom>
-                  </pic:spPr>
-                </pic:pic>
-              </a:graphicData>
-            </a:graphic>
-          </wp:inline>
-        </w:drawing>
-      </w:r>
-    </w:p>
-    <w:p>
-      <w:pPr>
-        <w:jc w:val="center"/>
       </w:pPr>
       <w:r>
         <w:rPr>
@@ -3263,7 +2861,7 @@
           <w:shd w:val="clear" w:color="auto" w:fill="FFFFFF"/>
         </w:rPr>
         <w:br/>
-        <w:t>Оранжевая линия – Линейный случай</w:t>
+        <w:t xml:space="preserve">Оранжевая линия – </w:t>
       </w:r>
       <w:r>
         <w:rPr>
@@ -3273,8 +2871,58 @@
           <w:szCs w:val="28"/>
           <w:shd w:val="clear" w:color="auto" w:fill="FFFFFF"/>
         </w:rPr>
-        <w:br/>
-        <w:t>Синяя линий – Нелинейный случай</w:t>
+        <w:t>л</w:t>
+      </w:r>
+      <w:r>
+        <w:rPr>
+          <w:rStyle w:val="normaltextrun"/>
+          <w:color w:val="000000"/>
+          <w:sz w:val="28"/>
+          <w:szCs w:val="28"/>
+          <w:shd w:val="clear" w:color="auto" w:fill="FFFFFF"/>
+        </w:rPr>
+        <w:t>инейный случай</w:t>
+      </w:r>
+      <w:r>
+        <w:rPr>
+          <w:rStyle w:val="normaltextrun"/>
+          <w:color w:val="000000"/>
+          <w:sz w:val="28"/>
+          <w:szCs w:val="28"/>
+          <w:shd w:val="clear" w:color="auto" w:fill="FFFFFF"/>
+        </w:rPr>
+        <w:t>,</w:t>
+      </w:r>
+      <w:r>
+        <w:rPr>
+          <w:rStyle w:val="normaltextrun"/>
+          <w:color w:val="000000"/>
+          <w:sz w:val="28"/>
+          <w:szCs w:val="28"/>
+          <w:shd w:val="clear" w:color="auto" w:fill="FFFFFF"/>
+        </w:rPr>
+        <w:br/>
+        <w:t xml:space="preserve">Синяя линий – </w:t>
+      </w:r>
+      <w:r>
+        <w:rPr>
+          <w:rStyle w:val="normaltextrun"/>
+          <w:color w:val="000000"/>
+          <w:sz w:val="28"/>
+          <w:szCs w:val="28"/>
+          <w:shd w:val="clear" w:color="auto" w:fill="FFFFFF"/>
+        </w:rPr>
+        <w:t>н</w:t>
+      </w:r>
+      <w:r>
+        <w:rPr>
+          <w:rStyle w:val="normaltextrun"/>
+          <w:color w:val="000000"/>
+          <w:sz w:val="28"/>
+          <w:szCs w:val="28"/>
+          <w:shd w:val="clear" w:color="auto" w:fill="FFFFFF"/>
+        </w:rPr>
+        <w:t>елинейный случай</w:t>
       </w:r>
       <w:r>
         <w:rPr>
@@ -3398,15 +3046,7 @@
                 <w:sz w:val="28"/>
                 <w:szCs w:val="28"/>
               </w:rPr>
-              <w:t xml:space="preserve">) </w:t>
-            </w:r>
-            <w:r>
-              <w:rPr>
-                <w:bCs/>
-                <w:sz w:val="28"/>
-                <w:szCs w:val="28"/>
-              </w:rPr>
-              <w:t xml:space="preserve">при </w:t>
+              <w:t xml:space="preserve">) при </w:t>
             </w:r>
             <w:r>
               <w:rPr>
@@ -3428,11 +3068,13 @@
             <w:r>
               <w:rPr>
                 <w:bCs/>
+                <w:i/>
+                <w:iCs/>
                 <w:sz w:val="28"/>
                 <w:szCs w:val="28"/>
                 <w:lang w:val="en-US"/>
               </w:rPr>
-              <w:t>L</w:t>
+              <w:t>l</w:t>
             </w:r>
             <w:r>
               <w:rPr>
@@ -3440,7 +3082,15 @@
                 <w:sz w:val="28"/>
                 <w:szCs w:val="28"/>
               </w:rPr>
-              <w:t>/2</w:t>
+              <w:t xml:space="preserve">/2 </w:t>
+            </w:r>
+            <w:r>
+              <w:rPr>
+                <w:sz w:val="28"/>
+                <w:szCs w:val="28"/>
+                <w:lang w:bidi="ar-SA"/>
+              </w:rPr>
+              <w:t>–</w:t>
             </w:r>
             <w:r>
               <w:rPr>
@@ -3448,7 +3098,23 @@
                 <w:sz w:val="28"/>
                 <w:szCs w:val="28"/>
               </w:rPr>
-              <w:t xml:space="preserve"> - Линейная</w:t>
+              <w:t xml:space="preserve"> </w:t>
+            </w:r>
+            <w:r>
+              <w:rPr>
+                <w:bCs/>
+                <w:sz w:val="28"/>
+                <w:szCs w:val="28"/>
+              </w:rPr>
+              <w:t>л</w:t>
+            </w:r>
+            <w:r>
+              <w:rPr>
+                <w:bCs/>
+                <w:sz w:val="28"/>
+                <w:szCs w:val="28"/>
+              </w:rPr>
+              <w:t>инейная</w:t>
             </w:r>
           </w:p>
         </w:tc>
@@ -3498,15 +3164,7 @@
                 <w:sz w:val="28"/>
                 <w:szCs w:val="28"/>
               </w:rPr>
-              <w:t xml:space="preserve">) </w:t>
-            </w:r>
-            <w:r>
-              <w:rPr>
-                <w:bCs/>
-                <w:sz w:val="28"/>
-                <w:szCs w:val="28"/>
-              </w:rPr>
-              <w:t xml:space="preserve">при </w:t>
+              <w:t xml:space="preserve">) при </w:t>
             </w:r>
             <w:r>
               <w:rPr>
@@ -3528,11 +3186,13 @@
             <w:r>
               <w:rPr>
                 <w:bCs/>
+                <w:i/>
+                <w:iCs/>
                 <w:sz w:val="28"/>
                 <w:szCs w:val="28"/>
                 <w:lang w:val="en-US"/>
               </w:rPr>
-              <w:t>L</w:t>
+              <w:t>l</w:t>
             </w:r>
             <w:r>
               <w:rPr>
@@ -3540,7 +3200,15 @@
                 <w:sz w:val="28"/>
                 <w:szCs w:val="28"/>
               </w:rPr>
-              <w:t>/2</w:t>
+              <w:t xml:space="preserve">/2 </w:t>
+            </w:r>
+            <w:r>
+              <w:rPr>
+                <w:sz w:val="28"/>
+                <w:szCs w:val="28"/>
+                <w:lang w:bidi="ar-SA"/>
+              </w:rPr>
+              <w:t>–</w:t>
             </w:r>
             <w:r>
               <w:rPr>
@@ -3548,7 +3216,7 @@
                 <w:sz w:val="28"/>
                 <w:szCs w:val="28"/>
               </w:rPr>
-              <w:t xml:space="preserve"> - </w:t>
+              <w:t xml:space="preserve"> </w:t>
             </w:r>
             <w:r>
               <w:rPr>
@@ -3556,7 +3224,7 @@
                 <w:sz w:val="28"/>
                 <w:szCs w:val="28"/>
               </w:rPr>
-              <w:t>Нел</w:t>
+              <w:t>н</w:t>
             </w:r>
             <w:r>
               <w:rPr>
@@ -3564,7 +3232,7 @@
                 <w:sz w:val="28"/>
                 <w:szCs w:val="28"/>
               </w:rPr>
-              <w:t>инейная</w:t>
+              <w:t>елинейная</w:t>
             </w:r>
           </w:p>
         </w:tc>
@@ -3792,6 +3460,112 @@
     </w:tbl>
     <w:p>
       <w:pPr>
+        <w:contextualSpacing/>
+        <w:jc w:val="center"/>
+        <w:rPr>
+          <w:bCs/>
+          <w:sz w:val="28"/>
+          <w:szCs w:val="28"/>
+        </w:rPr>
+      </w:pPr>
+      <w:r>
+        <w:rPr>
+          <w:bCs/>
+          <w:sz w:val="28"/>
+          <w:szCs w:val="28"/>
+        </w:rPr>
+        <w:t xml:space="preserve">Таблица 1 – Зависимость значений </w:t>
+      </w:r>
+      <w:r>
+        <w:rPr>
+          <w:bCs/>
+          <w:i/>
+          <w:iCs/>
+          <w:sz w:val="28"/>
+          <w:szCs w:val="28"/>
+          <w:lang w:val="en-US"/>
+        </w:rPr>
+        <w:t>W</w:t>
+      </w:r>
+      <w:r>
+        <w:rPr>
+          <w:bCs/>
+          <w:i/>
+          <w:iCs/>
+          <w:sz w:val="28"/>
+          <w:szCs w:val="28"/>
+        </w:rPr>
+        <w:t>(</w:t>
+      </w:r>
+      <w:r>
+        <w:rPr>
+          <w:bCs/>
+          <w:i/>
+          <w:iCs/>
+          <w:sz w:val="28"/>
+          <w:szCs w:val="28"/>
+          <w:lang w:val="en-US"/>
+        </w:rPr>
+        <w:t>x</w:t>
+      </w:r>
+      <w:r>
+        <w:rPr>
+          <w:bCs/>
+          <w:i/>
+          <w:iCs/>
+          <w:sz w:val="28"/>
+          <w:szCs w:val="28"/>
+        </w:rPr>
+        <w:t>)</w:t>
+      </w:r>
+      <w:r>
+        <w:rPr>
+          <w:bCs/>
+          <w:sz w:val="28"/>
+          <w:szCs w:val="28"/>
+        </w:rPr>
+        <w:t xml:space="preserve"> в середине балки от </w:t>
+      </w:r>
+      <w:r>
+        <w:rPr>
+          <w:bCs/>
+          <w:i/>
+          <w:iCs/>
+          <w:sz w:val="28"/>
+          <w:szCs w:val="28"/>
+          <w:lang w:val="en-US"/>
+        </w:rPr>
+        <w:t>N</w:t>
+      </w:r>
+      <w:r>
+        <w:rPr>
+          <w:bCs/>
+          <w:i/>
+          <w:iCs/>
+          <w:sz w:val="28"/>
+          <w:szCs w:val="28"/>
+        </w:rPr>
+        <w:t xml:space="preserve"> </w:t>
+      </w:r>
+      <w:r>
+        <w:rPr>
+          <w:bCs/>
+          <w:sz w:val="28"/>
+          <w:szCs w:val="28"/>
+        </w:rPr>
+        <w:t xml:space="preserve">и выбранного </w:t>
+      </w:r>
+      <w:r>
+        <w:rPr>
+          <w:bCs/>
+          <w:sz w:val="28"/>
+          <w:szCs w:val="28"/>
+        </w:rPr>
+        <w:t>типа уравнения</w:t>
+      </w:r>
+    </w:p>
+    <w:p>
+      <w:pPr>
         <w:rPr>
           <w:b/>
           <w:bCs/>
@@ -3810,7 +3584,7 @@
           <w:szCs w:val="28"/>
         </w:rPr>
       </w:pPr>
-      <w:bookmarkStart w:id="11" w:name="_Toc131025219"/>
+      <w:bookmarkStart w:id="10" w:name="_Toc131074968"/>
       <w:r>
         <w:rPr>
           <w:sz w:val="28"/>
@@ -3818,11 +3592,12 @@
         </w:rPr>
         <w:t>ЗАКЛЮЧЕНИЕ</w:t>
       </w:r>
-      <w:bookmarkEnd w:id="11"/>
+      <w:bookmarkEnd w:id="10"/>
     </w:p>
     <w:p>
       <w:pPr>
         <w:pStyle w:val="a3"/>
+        <w:spacing w:line="360" w:lineRule="auto"/>
         <w:ind w:left="0" w:firstLine="709"/>
         <w:jc w:val="both"/>
         <w:rPr>
@@ -3836,95 +3611,76 @@
         <w:rPr>
           <w:lang w:bidi="ar-SA"/>
         </w:rPr>
-        <w:t>нелинейно-упругая</w:t>
-      </w:r>
-      <w:r>
-        <w:rPr>
-          <w:lang w:bidi="ar-SA"/>
-        </w:rPr>
-        <w:t xml:space="preserve"> </w:t>
-      </w:r>
-      <w:r>
-        <w:rPr>
-          <w:lang w:bidi="ar-SA"/>
-        </w:rPr>
-        <w:t xml:space="preserve">задача для балки с шарнирными закреплениями, находящейся под действием распределенной нагрузки </w:t>
-      </w:r>
-      <w:r>
-        <w:rPr>
+        <w:t xml:space="preserve">нелинейно-упругая задача для балки с шарнирными закреплениями, находящейся под действием распределенной нагрузки </w:t>
+      </w:r>
+      <w:r>
+        <w:rPr>
+          <w:i/>
+          <w:iCs/>
+          <w:noProof/>
+          <w:position w:val="-4"/>
+          <w:lang w:val="en-US" w:bidi="ar-SA"/>
+        </w:rPr>
+        <w:t>q</w:t>
+      </w:r>
+      <w:r>
+        <w:rPr>
+          <w:i/>
+          <w:iCs/>
           <w:noProof/>
           <w:position w:val="-4"/>
           <w:lang w:bidi="ar-SA"/>
         </w:rPr>
-        <w:drawing>
-          <wp:inline distT="0" distB="0" distL="0" distR="0" wp14:anchorId="70AAEC24" wp14:editId="683201F5">
-            <wp:extent cx="207319" cy="127686"/>
-            <wp:effectExtent l="0" t="0" r="0" b="0"/>
-            <wp:docPr id="1079797827" name="Рисунок 1079797827" descr="q stretchy left parenthesis x stretchy right parenthesis" title="{&quot;mathml&quot;:&quot;&lt;math style=\&quot;font-family:Times New Roman;font-size:14px;\&quot; xmlns=\&quot;http://www.w3.org/1998/Math/MathML\&quot;&gt;&lt;mstyle mathsize=\&quot;14px\&quot;&gt;&lt;mi&gt;q&lt;/mi&gt;&lt;mstyle mathvariant=\&quot;italic\&quot;&gt;&lt;mo stretchy=\&quot;true\&quot;&gt;(&lt;/mo&gt;&lt;mi&gt;x&lt;/mi&gt;&lt;mo stretchy=\&quot;true\&quot;&gt;)&lt;/mo&gt;&lt;/mstyle&gt;&lt;/mstyle&gt;&lt;/math&gt;&quot;}"/>
-            <wp:cNvGraphicFramePr>
-              <a:graphicFrameLocks xmlns:a="http://schemas.openxmlformats.org/drawingml/2006/main" noChangeAspect="1"/>
-            </wp:cNvGraphicFramePr>
-            <a:graphic xmlns:a="http://schemas.openxmlformats.org/drawingml/2006/main">
-              <a:graphicData uri="http://schemas.openxmlformats.org/drawingml/2006/picture">
-                <pic:pic xmlns:pic="http://schemas.openxmlformats.org/drawingml/2006/picture">
-                  <pic:nvPicPr>
-                    <pic:cNvPr id="1" name="Picture 1" descr="q stretchy left parenthesis x stretchy right parenthesis" title="{&quot;mathml&quot;:&quot;&lt;math style=\&quot;font-family:Times New Roman;font-size:14px;\&quot; xmlns=\&quot;http://www.w3.org/1998/Math/MathML\&quot;&gt;&lt;mstyle mathsize=\&quot;14px\&quot;&gt;&lt;mi&gt;q&lt;/mi&gt;&lt;mstyle mathvariant=\&quot;italic\&quot;&gt;&lt;mo stretchy=\&quot;true\&quot;&gt;(&lt;/mo&gt;&lt;mi&gt;x&lt;/mi&gt;&lt;mo stretchy=\&quot;true\&quot;&gt;)&lt;/mo&gt;&lt;/mstyle&gt;&lt;/mstyle&gt;&lt;/math&gt;&quot;}"/>
-                    <pic:cNvPicPr/>
-                  </pic:nvPicPr>
-                  <pic:blipFill>
-                    <a:blip r:embed="rId12" cstate="print">
-                      <a:extLst>
-                        <a:ext uri="{28A0092B-C50C-407E-A947-70E740481C1C}">
-                          <a14:useLocalDpi xmlns:a14="http://schemas.microsoft.com/office/drawing/2010/main" val="0"/>
-                        </a:ext>
-                      </a:extLst>
-                    </a:blip>
-                    <a:stretch>
-                      <a:fillRect/>
-                    </a:stretch>
-                  </pic:blipFill>
-                  <pic:spPr>
-                    <a:xfrm>
-                      <a:off x="0" y="0"/>
-                      <a:ext cx="207319" cy="127686"/>
-                    </a:xfrm>
-                    <a:prstGeom prst="rect">
-                      <a:avLst/>
-                    </a:prstGeom>
-                  </pic:spPr>
-                </pic:pic>
-              </a:graphicData>
-            </a:graphic>
-          </wp:inline>
-        </w:drawing>
-      </w:r>
-      <w:r>
-        <w:rPr>
+        <w:t>(</w:t>
+      </w:r>
+      <w:r>
+        <w:rPr>
+          <w:i/>
+          <w:iCs/>
+          <w:noProof/>
+          <w:position w:val="-4"/>
+          <w:lang w:val="en-US" w:bidi="ar-SA"/>
+        </w:rPr>
+        <w:t>x</w:t>
+      </w:r>
+      <w:r>
+        <w:rPr>
+          <w:i/>
+          <w:iCs/>
+          <w:noProof/>
+          <w:position w:val="-4"/>
           <w:lang w:bidi="ar-SA"/>
         </w:rPr>
-        <w:t>[</w:t>
+        <w:t xml:space="preserve">) </w:t>
       </w:r>
       <w:r>
         <w:rPr>
           <w:lang w:bidi="ar-SA"/>
         </w:rPr>
-        <w:t>МПа</w:t>
+        <w:t xml:space="preserve">[МПа]. Был </w:t>
       </w:r>
       <w:r>
         <w:rPr>
           <w:lang w:bidi="ar-SA"/>
         </w:rPr>
-        <w:t>]</w:t>
+        <w:t>найден прогиб</w:t>
       </w:r>
       <w:r>
         <w:rPr>
           <w:lang w:bidi="ar-SA"/>
         </w:rPr>
-        <w:t>. Был найден  прогиб балки и построен график зависимости прогиба от нагрузки</w:t>
+        <w:t xml:space="preserve"> балки и построен график зависимости прогиба от нагрузки</w:t>
+      </w:r>
+      <w:r>
+        <w:rPr>
+          <w:lang w:bidi="ar-SA"/>
+        </w:rPr>
+        <w:t>.</w:t>
       </w:r>
     </w:p>
     <w:p>
       <w:pPr>
+        <w:spacing w:line="360" w:lineRule="auto"/>
         <w:ind w:firstLine="720"/>
         <w:jc w:val="both"/>
         <w:rPr>
@@ -3937,32 +3693,117 @@
           <w:sz w:val="28"/>
           <w:szCs w:val="28"/>
         </w:rPr>
-        <w:t>Проанализировав полученные значения, мы можем сделать вывод, что при увеличении кол-ва функций входящих в аппроксимирующую функцию увеличивается и точность решения. Задав необходимые требован</w:t>
+        <w:t>Проанализировав полученные значения,</w:t>
       </w:r>
       <w:r>
         <w:rPr>
           <w:sz w:val="28"/>
           <w:szCs w:val="28"/>
         </w:rPr>
-        <w:t>ия к точности</w:t>
+        <w:t xml:space="preserve"> </w:t>
       </w:r>
       <w:r>
         <w:rPr>
           <w:sz w:val="28"/>
           <w:szCs w:val="28"/>
         </w:rPr>
-        <w:t xml:space="preserve"> решения, мы можем без проблем получить необходимое пр</w:t>
+        <w:t>мож</w:t>
       </w:r>
       <w:r>
         <w:rPr>
           <w:sz w:val="28"/>
           <w:szCs w:val="28"/>
         </w:rPr>
+        <w:t>но</w:t>
+      </w:r>
+      <w:r>
+        <w:rPr>
+          <w:sz w:val="28"/>
+          <w:szCs w:val="28"/>
+        </w:rPr>
+        <w:t xml:space="preserve"> сделать вывод, что при увеличении кол-ва </w:t>
+      </w:r>
+      <w:r>
+        <w:rPr>
+          <w:sz w:val="28"/>
+          <w:szCs w:val="28"/>
+        </w:rPr>
+        <w:t>функций,</w:t>
+      </w:r>
+      <w:r>
+        <w:rPr>
+          <w:sz w:val="28"/>
+          <w:szCs w:val="28"/>
+        </w:rPr>
+        <w:t xml:space="preserve"> входящих </w:t>
+      </w:r>
+      <w:r>
+        <w:rPr>
+          <w:sz w:val="28"/>
+          <w:szCs w:val="28"/>
+        </w:rPr>
+        <w:t>в аппроксимирующую функцию,</w:t>
+      </w:r>
+      <w:r>
+        <w:rPr>
+          <w:sz w:val="28"/>
+          <w:szCs w:val="28"/>
+        </w:rPr>
+        <w:t xml:space="preserve"> увеличивается и точность решения. Задав необходимые требован</w:t>
+      </w:r>
+      <w:r>
+        <w:rPr>
+          <w:sz w:val="28"/>
+          <w:szCs w:val="28"/>
+        </w:rPr>
+        <w:t>ия к точности</w:t>
+      </w:r>
+      <w:r>
+        <w:rPr>
+          <w:sz w:val="28"/>
+          <w:szCs w:val="28"/>
+        </w:rPr>
+        <w:t xml:space="preserve"> решения</w:t>
+      </w:r>
+      <w:r>
+        <w:rPr>
+          <w:sz w:val="28"/>
+          <w:szCs w:val="28"/>
+        </w:rPr>
+        <w:t>,</w:t>
+      </w:r>
+      <w:r>
+        <w:rPr>
+          <w:sz w:val="28"/>
+          <w:szCs w:val="28"/>
+        </w:rPr>
+        <w:t xml:space="preserve"> мож</w:t>
+      </w:r>
+      <w:r>
+        <w:rPr>
+          <w:sz w:val="28"/>
+          <w:szCs w:val="28"/>
+        </w:rPr>
+        <w:t>но</w:t>
+      </w:r>
+      <w:r>
+        <w:rPr>
+          <w:sz w:val="28"/>
+          <w:szCs w:val="28"/>
+        </w:rPr>
+        <w:t xml:space="preserve"> без проблем получить необходимое пр</w:t>
+      </w:r>
+      <w:r>
+        <w:rPr>
+          <w:sz w:val="28"/>
+          <w:szCs w:val="28"/>
+        </w:rPr>
         <w:t>иближение к реальным значениям.</w:t>
       </w:r>
     </w:p>
     <w:p>
       <w:pPr>
+        <w:spacing w:line="360" w:lineRule="auto"/>
         <w:ind w:firstLine="720"/>
         <w:jc w:val="both"/>
         <w:rPr>
@@ -3975,80 +3816,7 @@
           <w:sz w:val="28"/>
           <w:szCs w:val="28"/>
         </w:rPr>
-        <w:t>Начиная с некоторой нагрузки</w:t>
-      </w:r>
-      <w:r>
-        <w:rPr>
-          <w:sz w:val="28"/>
-          <w:szCs w:val="28"/>
-        </w:rPr>
-        <w:t>,</w:t>
-      </w:r>
-      <w:r>
-        <w:rPr>
-          <w:sz w:val="28"/>
-          <w:szCs w:val="28"/>
-        </w:rPr>
-        <w:t xml:space="preserve"> можно наблюдать</w:t>
-      </w:r>
-      <w:r>
-        <w:rPr>
-          <w:sz w:val="28"/>
-          <w:szCs w:val="28"/>
-        </w:rPr>
-        <w:t>,</w:t>
-      </w:r>
-      <w:r>
-        <w:t xml:space="preserve"> </w:t>
-      </w:r>
-      <w:r>
-        <w:rPr>
-          <w:sz w:val="28"/>
-          <w:szCs w:val="28"/>
-        </w:rPr>
-        <w:t xml:space="preserve">что график нелинейной функции начинает идти </w:t>
-      </w:r>
-      <w:r>
-        <w:rPr>
-          <w:sz w:val="28"/>
-          <w:szCs w:val="28"/>
-        </w:rPr>
-        <w:t>“</w:t>
-      </w:r>
-      <w:r>
-        <w:rPr>
-          <w:sz w:val="28"/>
-          <w:szCs w:val="28"/>
-        </w:rPr>
-        <w:t>зигзагом</w:t>
-      </w:r>
-      <w:r>
-        <w:rPr>
-          <w:sz w:val="28"/>
-          <w:szCs w:val="28"/>
-        </w:rPr>
-        <w:t>”</w:t>
-      </w:r>
-      <w:r>
-        <w:rPr>
-          <w:sz w:val="28"/>
-          <w:szCs w:val="28"/>
-        </w:rPr>
-        <w:t>. Данная проблема, является проблемой математической модели</w:t>
-      </w:r>
-      <w:r>
-        <w:rPr>
-          <w:sz w:val="28"/>
-          <w:szCs w:val="28"/>
-        </w:rPr>
-        <w:t>,</w:t>
-      </w:r>
-      <w:r>
-        <w:rPr>
-          <w:sz w:val="28"/>
-          <w:szCs w:val="28"/>
-        </w:rPr>
-        <w:t xml:space="preserve"> построенной посредством нелинейной функции.</w:t>
+        <w:t>Начиная с некоторой нагрузки, можно наблюдать, что график нелинейной функции начинает идти “зигзагом”. Данная проблема, является проблемой математической модели, построенной посредством нелинейной функции.</w:t>
       </w:r>
     </w:p>
     <w:p>
@@ -4098,69 +3866,6 @@
     <w:p>
       <w:pPr>
         <w:pStyle w:val="1"/>
-        <w:rPr>
-          <w:sz w:val="28"/>
-          <w:szCs w:val="28"/>
-        </w:rPr>
-      </w:pPr>
-      <w:bookmarkStart w:id="12" w:name="_Toc131025220"/>
-      <w:r>
-        <w:rPr>
-          <w:sz w:val="28"/>
-          <w:szCs w:val="28"/>
-        </w:rPr>
-        <w:lastRenderedPageBreak/>
-        <w:t>СПИСОК ЛИТЕРАТУРЫ</w:t>
-      </w:r>
-      <w:bookmarkEnd w:id="12"/>
-      <w:r>
-        <w:rPr>
-          <w:sz w:val="28"/>
-          <w:szCs w:val="28"/>
-        </w:rPr>
-        <w:t xml:space="preserve"> </w:t>
-      </w:r>
-    </w:p>
-    <w:p>
-      <w:pPr>
-        <w:pStyle w:val="a5"/>
-        <w:numPr>
-          <w:ilvl w:val="0"/>
-          <w:numId w:val="27"/>
-        </w:numPr>
-        <w:rPr>
-          <w:sz w:val="28"/>
-          <w:szCs w:val="28"/>
-        </w:rPr>
-      </w:pPr>
-      <w:r>
-        <w:rPr>
-          <w:sz w:val="28"/>
-          <w:szCs w:val="28"/>
-        </w:rPr>
-        <w:t>Карпов В. В., Панин А. Н., Математическое моделирование и расчет элементов строительных конструкций, СПб.,</w:t>
-      </w:r>
-    </w:p>
-    <w:p>
-      <w:pPr>
-        <w:rPr>
-          <w:b/>
-          <w:bCs/>
-          <w:sz w:val="28"/>
-          <w:szCs w:val="28"/>
-        </w:rPr>
-      </w:pPr>
-      <w:r>
-        <w:rPr>
-          <w:sz w:val="28"/>
-          <w:szCs w:val="28"/>
-        </w:rPr>
-        <w:br w:type="page"/>
-      </w:r>
-    </w:p>
-    <w:p>
-      <w:pPr>
-        <w:pStyle w:val="1"/>
         <w:spacing w:before="0" w:line="360" w:lineRule="auto"/>
         <w:ind w:left="0" w:right="0"/>
         <w:rPr>
@@ -4169,7 +3874,7 @@
           <w:lang w:val="en-US"/>
         </w:rPr>
       </w:pPr>
-      <w:bookmarkStart w:id="13" w:name="_Toc131025221"/>
+      <w:bookmarkStart w:id="11" w:name="_Toc131074969"/>
       <w:r>
         <w:rPr>
           <w:sz w:val="28"/>
@@ -4178,7 +3883,7 @@
         <w:lastRenderedPageBreak/>
         <w:t>ПРИЛОЖЕНИЕ</w:t>
       </w:r>
-      <w:bookmarkEnd w:id="13"/>
+      <w:bookmarkEnd w:id="11"/>
       <w:r>
         <w:rPr>
           <w:sz w:val="28"/>
@@ -19065,7 +18770,7 @@
       </w:pPr>
     </w:p>
     <w:sectPr>
-      <w:footerReference w:type="default" r:id="rId36"/>
+      <w:footerReference w:type="default" r:id="rId29"/>
       <w:pgSz w:w="11910" w:h="16840"/>
       <w:pgMar w:top="1134" w:right="851" w:bottom="1134" w:left="1701" w:header="0" w:footer="1021" w:gutter="0"/>
       <w:cols w:space="720"/>
@@ -19075,7 +18780,7 @@
 </file>
 
 <file path=word/endnotes.xml><?xml version="1.0" encoding="utf-8"?>
-<w:endnotes xmlns:wpc="http://schemas.microsoft.com/office/word/2010/wordprocessingCanvas" xmlns:cx="http://schemas.microsoft.com/office/drawing/2014/chartex" xmlns:cx1="http://schemas.microsoft.com/office/drawing/2015/9/8/chartex" xmlns:mc="http://schemas.openxmlformats.org/markup-compatibility/2006" xmlns:o="urn:schemas-microsoft-com:office:office" xmlns:r="http://schemas.openxmlformats.org/officeDocument/2006/relationships" xmlns:m="http://schemas.openxmlformats.org/officeDocument/2006/math" xmlns:v="urn:schemas-microsoft-com:vml" xmlns:wp14="http://schemas.microsoft.com/office/word/2010/wordprocessingDrawing" xmlns:wp="http://schemas.openxmlformats.org/drawingml/2006/wordprocessingDrawing" xmlns:w10="urn:schemas-microsoft-com:office:word" xmlns:w="http://schemas.openxmlformats.org/wordprocessingml/2006/main" xmlns:w14="http://schemas.microsoft.com/office/word/2010/wordml" xmlns:w15="http://schemas.microsoft.com/office/word/2012/wordml" xmlns:w16se="http://schemas.microsoft.com/office/word/2015/wordml/symex" xmlns:wpg="http://schemas.microsoft.com/office/word/2010/wordprocessingGroup" xmlns:wpi="http://schemas.microsoft.com/office/word/2010/wordprocessingInk" xmlns:wne="http://schemas.microsoft.com/office/word/2006/wordml" xmlns:wps="http://schemas.microsoft.com/office/word/2010/wordprocessingShape" mc:Ignorable="w14 w15 w16se wp14">
+<w:endnotes xmlns:wpc="http://schemas.microsoft.com/office/word/2010/wordprocessingCanvas" xmlns:cx="http://schemas.microsoft.com/office/drawing/2014/chartex" xmlns:cx1="http://schemas.microsoft.com/office/drawing/2015/9/8/chartex" xmlns:cx2="http://schemas.microsoft.com/office/drawing/2015/10/21/chartex" xmlns:cx3="http://schemas.microsoft.com/office/drawing/2016/5/9/chartex" xmlns:cx4="http://schemas.microsoft.com/office/drawing/2016/5/10/chartex" xmlns:cx5="http://schemas.microsoft.com/office/drawing/2016/5/11/chartex" xmlns:cx6="http://schemas.microsoft.com/office/drawing/2016/5/12/chartex" xmlns:cx7="http://schemas.microsoft.com/office/drawing/2016/5/13/chartex" xmlns:cx8="http://schemas.microsoft.com/office/drawing/2016/5/14/chartex" xmlns:mc="http://schemas.openxmlformats.org/markup-compatibility/2006" xmlns:aink="http://schemas.microsoft.com/office/drawing/2016/ink" xmlns:am3d="http://schemas.microsoft.com/office/drawing/2017/model3d" xmlns:o="urn:schemas-microsoft-com:office:office" xmlns:oel="http://schemas.microsoft.com/office/2019/extlst" xmlns:r="http://schemas.openxmlformats.org/officeDocument/2006/relationships" xmlns:m="http://schemas.openxmlformats.org/officeDocument/2006/math" xmlns:v="urn:schemas-microsoft-com:vml" xmlns:wp14="http://schemas.microsoft.com/office/word/2010/wordprocessingDrawing" xmlns:wp="http://schemas.openxmlformats.org/drawingml/2006/wordprocessingDrawing" xmlns:w10="urn:schemas-microsoft-com:office:word" xmlns:w="http://schemas.openxmlformats.org/wordprocessingml/2006/main" xmlns:w14="http://schemas.microsoft.com/office/word/2010/wordml" xmlns:w15="http://schemas.microsoft.com/office/word/2012/wordml" xmlns:w16cex="http://schemas.microsoft.com/office/word/2018/wordml/cex" xmlns:w16cid="http://schemas.microsoft.com/office/word/2016/wordml/cid" xmlns:w16="http://schemas.microsoft.com/office/word/2018/wordml" xmlns:w16du="http://schemas.microsoft.com/office/word/2023/wordml/word16du" xmlns:w16sdtdh="http://schemas.microsoft.com/office/word/2020/wordml/sdtdatahash" xmlns:w16se="http://schemas.microsoft.com/office/word/2015/wordml/symex" xmlns:wpg="http://schemas.microsoft.com/office/word/2010/wordprocessingGroup" xmlns:wpi="http://schemas.microsoft.com/office/word/2010/wordprocessingInk" xmlns:wne="http://schemas.microsoft.com/office/word/2006/wordml" xmlns:wps="http://schemas.microsoft.com/office/word/2010/wordprocessingShape" mc:Ignorable="w14 w15 w16se w16cid w16 w16cex w16sdtdh wp14">
   <w:endnote w:type="separator" w:id="-1">
     <w:p>
       <w:r>
@@ -19094,7 +18799,7 @@
 </file>
 
 <file path=word/footer1.xml><?xml version="1.0" encoding="utf-8"?>
-<w:ftr xmlns:wpc="http://schemas.microsoft.com/office/word/2010/wordprocessingCanvas" xmlns:cx="http://schemas.microsoft.com/office/drawing/2014/chartex" xmlns:cx1="http://schemas.microsoft.com/office/drawing/2015/9/8/chartex" xmlns:mc="http://schemas.openxmlformats.org/markup-compatibility/2006" xmlns:o="urn:schemas-microsoft-com:office:office" xmlns:r="http://schemas.openxmlformats.org/officeDocument/2006/relationships" xmlns:m="http://schemas.openxmlformats.org/officeDocument/2006/math" xmlns:v="urn:schemas-microsoft-com:vml" xmlns:wp14="http://schemas.microsoft.com/office/word/2010/wordprocessingDrawing" xmlns:wp="http://schemas.openxmlformats.org/drawingml/2006/wordprocessingDrawing" xmlns:w10="urn:schemas-microsoft-com:office:word" xmlns:w="http://schemas.openxmlformats.org/wordprocessingml/2006/main" xmlns:w14="http://schemas.microsoft.com/office/word/2010/wordml" xmlns:w15="http://schemas.microsoft.com/office/word/2012/wordml" xmlns:w16se="http://schemas.microsoft.com/office/word/2015/wordml/symex" xmlns:wpg="http://schemas.microsoft.com/office/word/2010/wordprocessingGroup" xmlns:wpi="http://schemas.microsoft.com/office/word/2010/wordprocessingInk" xmlns:wne="http://schemas.microsoft.com/office/word/2006/wordml" xmlns:wps="http://schemas.microsoft.com/office/word/2010/wordprocessingShape" mc:Ignorable="w14 w15 w16se wp14">
+<w:ftr xmlns:wpc="http://schemas.microsoft.com/office/word/2010/wordprocessingCanvas" xmlns:cx="http://schemas.microsoft.com/office/drawing/2014/chartex" xmlns:cx1="http://schemas.microsoft.com/office/drawing/2015/9/8/chartex" xmlns:cx2="http://schemas.microsoft.com/office/drawing/2015/10/21/chartex" xmlns:cx3="http://schemas.microsoft.com/office/drawing/2016/5/9/chartex" xmlns:cx4="http://schemas.microsoft.com/office/drawing/2016/5/10/chartex" xmlns:cx5="http://schemas.microsoft.com/office/drawing/2016/5/11/chartex" xmlns:cx6="http://schemas.microsoft.com/office/drawing/2016/5/12/chartex" xmlns:cx7="http://schemas.microsoft.com/office/drawing/2016/5/13/chartex" xmlns:cx8="http://schemas.microsoft.com/office/drawing/2016/5/14/chartex" xmlns:mc="http://schemas.openxmlformats.org/markup-compatibility/2006" xmlns:aink="http://schemas.microsoft.com/office/drawing/2016/ink" xmlns:am3d="http://schemas.microsoft.com/office/drawing/2017/model3d" xmlns:o="urn:schemas-microsoft-com:office:office" xmlns:oel="http://schemas.microsoft.com/office/2019/extlst" xmlns:r="http://schemas.openxmlformats.org/officeDocument/2006/relationships" xmlns:m="http://schemas.openxmlformats.org/officeDocument/2006/math" xmlns:v="urn:schemas-microsoft-com:vml" xmlns:wp14="http://schemas.microsoft.com/office/word/2010/wordprocessingDrawing" xmlns:wp="http://schemas.openxmlformats.org/drawingml/2006/wordprocessingDrawing" xmlns:w10="urn:schemas-microsoft-com:office:word" xmlns:w="http://schemas.openxmlformats.org/wordprocessingml/2006/main" xmlns:w14="http://schemas.microsoft.com/office/word/2010/wordml" xmlns:w15="http://schemas.microsoft.com/office/word/2012/wordml" xmlns:w16cex="http://schemas.microsoft.com/office/word/2018/wordml/cex" xmlns:w16cid="http://schemas.microsoft.com/office/word/2016/wordml/cid" xmlns:w16="http://schemas.microsoft.com/office/word/2018/wordml" xmlns:w16du="http://schemas.microsoft.com/office/word/2023/wordml/word16du" xmlns:w16sdtdh="http://schemas.microsoft.com/office/word/2020/wordml/sdtdatahash" xmlns:w16se="http://schemas.microsoft.com/office/word/2015/wordml/symex" xmlns:wpg="http://schemas.microsoft.com/office/word/2010/wordprocessingGroup" xmlns:wpi="http://schemas.microsoft.com/office/word/2010/wordprocessingInk" xmlns:wne="http://schemas.microsoft.com/office/word/2006/wordml" xmlns:wps="http://schemas.microsoft.com/office/word/2010/wordprocessingShape" mc:Ignorable="w14 w15 w16se w16cid w16 w16cex w16sdtdh wp14">
   <w:sdt>
     <w:sdtPr>
       <w:rPr>
@@ -19167,7 +18872,7 @@
 </file>
 
 <file path=word/footnotes.xml><?xml version="1.0" encoding="utf-8"?>
-<w:footnotes xmlns:wpc="http://schemas.microsoft.com/office/word/2010/wordprocessingCanvas" xmlns:cx="http://schemas.microsoft.com/office/drawing/2014/chartex" xmlns:cx1="http://schemas.microsoft.com/office/drawing/2015/9/8/chartex" xmlns:mc="http://schemas.openxmlformats.org/markup-compatibility/2006" xmlns:o="urn:schemas-microsoft-com:office:office" xmlns:r="http://schemas.openxmlformats.org/officeDocument/2006/relationships" xmlns:m="http://schemas.openxmlformats.org/officeDocument/2006/math" xmlns:v="urn:schemas-microsoft-com:vml" xmlns:wp14="http://schemas.microsoft.com/office/word/2010/wordprocessingDrawing" xmlns:wp="http://schemas.openxmlformats.org/drawingml/2006/wordprocessingDrawing" xmlns:w10="urn:schemas-microsoft-com:office:word" xmlns:w="http://schemas.openxmlformats.org/wordprocessingml/2006/main" xmlns:w14="http://schemas.microsoft.com/office/word/2010/wordml" xmlns:w15="http://schemas.microsoft.com/office/word/2012/wordml" xmlns:w16se="http://schemas.microsoft.com/office/word/2015/wordml/symex" xmlns:wpg="http://schemas.microsoft.com/office/word/2010/wordprocessingGroup" xmlns:wpi="http://schemas.microsoft.com/office/word/2010/wordprocessingInk" xmlns:wne="http://schemas.microsoft.com/office/word/2006/wordml" xmlns:wps="http://schemas.microsoft.com/office/word/2010/wordprocessingShape" mc:Ignorable="w14 w15 w16se wp14">
+<w:footnotes xmlns:wpc="http://schemas.microsoft.com/office/word/2010/wordprocessingCanvas" xmlns:cx="http://schemas.microsoft.com/office/drawing/2014/chartex" xmlns:cx1="http://schemas.microsoft.com/office/drawing/2015/9/8/chartex" xmlns:cx2="http://schemas.microsoft.com/office/drawing/2015/10/21/chartex" xmlns:cx3="http://schemas.microsoft.com/office/drawing/2016/5/9/chartex" xmlns:cx4="http://schemas.microsoft.com/office/drawing/2016/5/10/chartex" xmlns:cx5="http://schemas.microsoft.com/office/drawing/2016/5/11/chartex" xmlns:cx6="http://schemas.microsoft.com/office/drawing/2016/5/12/chartex" xmlns:cx7="http://schemas.microsoft.com/office/drawing/2016/5/13/chartex" xmlns:cx8="http://schemas.microsoft.com/office/drawing/2016/5/14/chartex" xmlns:mc="http://schemas.openxmlformats.org/markup-compatibility/2006" xmlns:aink="http://schemas.microsoft.com/office/drawing/2016/ink" xmlns:am3d="http://schemas.microsoft.com/office/drawing/2017/model3d" xmlns:o="urn:schemas-microsoft-com:office:office" xmlns:oel="http://schemas.microsoft.com/office/2019/extlst" xmlns:r="http://schemas.openxmlformats.org/officeDocument/2006/relationships" xmlns:m="http://schemas.openxmlformats.org/officeDocument/2006/math" xmlns:v="urn:schemas-microsoft-com:vml" xmlns:wp14="http://schemas.microsoft.com/office/word/2010/wordprocessingDrawing" xmlns:wp="http://schemas.openxmlformats.org/drawingml/2006/wordprocessingDrawing" xmlns:w10="urn:schemas-microsoft-com:office:word" xmlns:w="http://schemas.openxmlformats.org/wordprocessingml/2006/main" xmlns:w14="http://schemas.microsoft.com/office/word/2010/wordml" xmlns:w15="http://schemas.microsoft.com/office/word/2012/wordml" xmlns:w16cex="http://schemas.microsoft.com/office/word/2018/wordml/cex" xmlns:w16cid="http://schemas.microsoft.com/office/word/2016/wordml/cid" xmlns:w16="http://schemas.microsoft.com/office/word/2018/wordml" xmlns:w16du="http://schemas.microsoft.com/office/word/2023/wordml/word16du" xmlns:w16sdtdh="http://schemas.microsoft.com/office/word/2020/wordml/sdtdatahash" xmlns:w16se="http://schemas.microsoft.com/office/word/2015/wordml/symex" xmlns:wpg="http://schemas.microsoft.com/office/word/2010/wordprocessingGroup" xmlns:wpi="http://schemas.microsoft.com/office/word/2010/wordprocessingInk" xmlns:wne="http://schemas.microsoft.com/office/word/2006/wordml" xmlns:wps="http://schemas.microsoft.com/office/word/2010/wordprocessingShape" mc:Ignorable="w14 w15 w16se w16cid w16 w16cex w16sdtdh wp14">
   <w:footnote w:type="separator" w:id="-1">
     <w:p>
       <w:r>
@@ -19186,7 +18891,7 @@
 </file>
 
 <file path=word/numbering.xml><?xml version="1.0" encoding="utf-8"?>
-<w:numbering xmlns:wpc="http://schemas.microsoft.com/office/word/2010/wordprocessingCanvas" xmlns:cx="http://schemas.microsoft.com/office/drawing/2014/chartex" xmlns:cx1="http://schemas.microsoft.com/office/drawing/2015/9/8/chartex" xmlns:mc="http://schemas.openxmlformats.org/markup-compatibility/2006" xmlns:o="urn:schemas-microsoft-com:office:office" xmlns:r="http://schemas.openxmlformats.org/officeDocument/2006/relationships" xmlns:m="http://schemas.openxmlformats.org/officeDocument/2006/math" xmlns:v="urn:schemas-microsoft-com:vml" xmlns:wp14="http://schemas.microsoft.com/office/word/2010/wordprocessingDrawing" xmlns:wp="http://schemas.openxmlformats.org/drawingml/2006/wordprocessingDrawing" xmlns:w10="urn:schemas-microsoft-com:office:word" xmlns:w="http://schemas.openxmlformats.org/wordprocessingml/2006/main" xmlns:w14="http://schemas.microsoft.com/office/word/2010/wordml" xmlns:w15="http://schemas.microsoft.com/office/word/2012/wordml" xmlns:w16se="http://schemas.microsoft.com/office/word/2015/wordml/symex" xmlns:wpg="http://schemas.microsoft.com/office/word/2010/wordprocessingGroup" xmlns:wpi="http://schemas.microsoft.com/office/word/2010/wordprocessingInk" xmlns:wne="http://schemas.microsoft.com/office/word/2006/wordml" xmlns:wps="http://schemas.microsoft.com/office/word/2010/wordprocessingShape" mc:Ignorable="w14 w15 w16se wp14">
+<w:numbering xmlns:wpc="http://schemas.microsoft.com/office/word/2010/wordprocessingCanvas" xmlns:cx="http://schemas.microsoft.com/office/drawing/2014/chartex" xmlns:cx1="http://schemas.microsoft.com/office/drawing/2015/9/8/chartex" xmlns:cx2="http://schemas.microsoft.com/office/drawing/2015/10/21/chartex" xmlns:cx3="http://schemas.microsoft.com/office/drawing/2016/5/9/chartex" xmlns:cx4="http://schemas.microsoft.com/office/drawing/2016/5/10/chartex" xmlns:cx5="http://schemas.microsoft.com/office/drawing/2016/5/11/chartex" xmlns:cx6="http://schemas.microsoft.com/office/drawing/2016/5/12/chartex" xmlns:cx7="http://schemas.microsoft.com/office/drawing/2016/5/13/chartex" xmlns:cx8="http://schemas.microsoft.com/office/drawing/2016/5/14/chartex" xmlns:mc="http://schemas.openxmlformats.org/markup-compatibility/2006" xmlns:aink="http://schemas.microsoft.com/office/drawing/2016/ink" xmlns:am3d="http://schemas.microsoft.com/office/drawing/2017/model3d" xmlns:o="urn:schemas-microsoft-com:office:office" xmlns:oel="http://schemas.microsoft.com/office/2019/extlst" xmlns:r="http://schemas.openxmlformats.org/officeDocument/2006/relationships" xmlns:m="http://schemas.openxmlformats.org/officeDocument/2006/math" xmlns:v="urn:schemas-microsoft-com:vml" xmlns:wp14="http://schemas.microsoft.com/office/word/2010/wordprocessingDrawing" xmlns:wp="http://schemas.openxmlformats.org/drawingml/2006/wordprocessingDrawing" xmlns:w10="urn:schemas-microsoft-com:office:word" xmlns:w="http://schemas.openxmlformats.org/wordprocessingml/2006/main" xmlns:w14="http://schemas.microsoft.com/office/word/2010/wordml" xmlns:w15="http://schemas.microsoft.com/office/word/2012/wordml" xmlns:w16cex="http://schemas.microsoft.com/office/word/2018/wordml/cex" xmlns:w16cid="http://schemas.microsoft.com/office/word/2016/wordml/cid" xmlns:w16="http://schemas.microsoft.com/office/word/2018/wordml" xmlns:w16du="http://schemas.microsoft.com/office/word/2023/wordml/word16du" xmlns:w16sdtdh="http://schemas.microsoft.com/office/word/2020/wordml/sdtdatahash" xmlns:w16se="http://schemas.microsoft.com/office/word/2015/wordml/symex" xmlns:wpg="http://schemas.microsoft.com/office/word/2010/wordprocessingGroup" xmlns:wpi="http://schemas.microsoft.com/office/word/2010/wordprocessingInk" xmlns:wne="http://schemas.microsoft.com/office/word/2006/wordml" xmlns:wps="http://schemas.microsoft.com/office/word/2010/wordprocessingShape" mc:Ignorable="w14 w15 w16se w16cid w16 w16cex w16sdtdh wp14">
   <w:abstractNum w:abstractNumId="0" w15:restartNumberingAfterBreak="0">
     <w:nsid w:val="02436DB8"/>
     <w:multiLevelType w:val="hybridMultilevel"/>
@@ -20817,8 +20522,8 @@
   <w:abstractNum w:abstractNumId="15" w15:restartNumberingAfterBreak="0">
     <w:nsid w:val="33087ED8"/>
     <w:multiLevelType w:val="hybridMultilevel"/>
-    <w:tmpl w:val="498E3694"/>
-    <w:lvl w:ilvl="0" w:tplc="CF0A714E">
+    <w:tmpl w:val="BEBCD036"/>
+    <w:lvl w:ilvl="0" w:tplc="67F6D306">
       <w:start w:val="1"/>
       <w:numFmt w:val="decimal"/>
       <w:lvlText w:val="%1)"/>
@@ -20827,7 +20532,7 @@
         <w:ind w:left="720" w:hanging="360"/>
       </w:pPr>
       <w:rPr>
-        <w:rFonts w:ascii="Arial" w:hAnsi="Arial" w:cs="Arial" w:hint="default"/>
+        <w:rFonts w:ascii="Times New Roman" w:hAnsi="Times New Roman" w:cs="Times New Roman" w:hint="default"/>
         <w:sz w:val="28"/>
       </w:rPr>
     </w:lvl>
@@ -22612,107 +22317,107 @@
       </w:pPr>
     </w:lvl>
   </w:abstractNum>
-  <w:num w:numId="1">
+  <w:num w:numId="1" w16cid:durableId="582564466">
     <w:abstractNumId w:val="18"/>
   </w:num>
-  <w:num w:numId="2">
+  <w:num w:numId="2" w16cid:durableId="1358576981">
     <w:abstractNumId w:val="19"/>
   </w:num>
-  <w:num w:numId="3">
+  <w:num w:numId="3" w16cid:durableId="1612710175">
     <w:abstractNumId w:val="5"/>
   </w:num>
-  <w:num w:numId="4">
+  <w:num w:numId="4" w16cid:durableId="629478961">
     <w:abstractNumId w:val="8"/>
   </w:num>
-  <w:num w:numId="5">
+  <w:num w:numId="5" w16cid:durableId="879627522">
     <w:abstractNumId w:val="17"/>
   </w:num>
-  <w:num w:numId="6">
+  <w:num w:numId="6" w16cid:durableId="715199570">
     <w:abstractNumId w:val="9"/>
   </w:num>
-  <w:num w:numId="7">
+  <w:num w:numId="7" w16cid:durableId="632487979">
     <w:abstractNumId w:val="3"/>
   </w:num>
-  <w:num w:numId="8">
+  <w:num w:numId="8" w16cid:durableId="415638308">
     <w:abstractNumId w:val="23"/>
   </w:num>
-  <w:num w:numId="9">
+  <w:num w:numId="9" w16cid:durableId="2059081918">
     <w:abstractNumId w:val="1"/>
   </w:num>
-  <w:num w:numId="10">
+  <w:num w:numId="10" w16cid:durableId="1685130618">
     <w:abstractNumId w:val="25"/>
   </w:num>
-  <w:num w:numId="11">
+  <w:num w:numId="11" w16cid:durableId="1327636415">
     <w:abstractNumId w:val="10"/>
   </w:num>
-  <w:num w:numId="12">
+  <w:num w:numId="12" w16cid:durableId="1522472429">
     <w:abstractNumId w:val="6"/>
   </w:num>
-  <w:num w:numId="13">
+  <w:num w:numId="13" w16cid:durableId="635523031">
     <w:abstractNumId w:val="21"/>
   </w:num>
-  <w:num w:numId="14">
+  <w:num w:numId="14" w16cid:durableId="1136216723">
     <w:abstractNumId w:val="4"/>
   </w:num>
-  <w:num w:numId="15">
+  <w:num w:numId="15" w16cid:durableId="873929558">
     <w:abstractNumId w:val="22"/>
   </w:num>
-  <w:num w:numId="16">
+  <w:num w:numId="16" w16cid:durableId="1574197272">
     <w:abstractNumId w:val="12"/>
   </w:num>
-  <w:num w:numId="17">
+  <w:num w:numId="17" w16cid:durableId="1400012578">
     <w:abstractNumId w:val="13"/>
   </w:num>
-  <w:num w:numId="18">
+  <w:num w:numId="18" w16cid:durableId="304432903">
     <w:abstractNumId w:val="14"/>
   </w:num>
-  <w:num w:numId="19">
+  <w:num w:numId="19" w16cid:durableId="1848788550">
     <w:abstractNumId w:val="30"/>
   </w:num>
-  <w:num w:numId="20">
+  <w:num w:numId="20" w16cid:durableId="1305963826">
     <w:abstractNumId w:val="2"/>
   </w:num>
-  <w:num w:numId="21">
+  <w:num w:numId="21" w16cid:durableId="1643197501">
     <w:abstractNumId w:val="7"/>
   </w:num>
-  <w:num w:numId="22">
+  <w:num w:numId="22" w16cid:durableId="1746489467">
     <w:abstractNumId w:val="20"/>
   </w:num>
-  <w:num w:numId="23">
+  <w:num w:numId="23" w16cid:durableId="2117290436">
     <w:abstractNumId w:val="28"/>
   </w:num>
-  <w:num w:numId="24">
+  <w:num w:numId="24" w16cid:durableId="1163352719">
     <w:abstractNumId w:val="24"/>
   </w:num>
-  <w:num w:numId="25">
+  <w:num w:numId="25" w16cid:durableId="915821294">
     <w:abstractNumId w:val="26"/>
   </w:num>
-  <w:num w:numId="26">
+  <w:num w:numId="26" w16cid:durableId="898592919">
     <w:abstractNumId w:val="31"/>
   </w:num>
-  <w:num w:numId="27">
+  <w:num w:numId="27" w16cid:durableId="621768454">
     <w:abstractNumId w:val="16"/>
   </w:num>
-  <w:num w:numId="28">
+  <w:num w:numId="28" w16cid:durableId="1311253594">
     <w:abstractNumId w:val="11"/>
   </w:num>
-  <w:num w:numId="29">
+  <w:num w:numId="29" w16cid:durableId="1268343154">
     <w:abstractNumId w:val="15"/>
   </w:num>
-  <w:num w:numId="30">
+  <w:num w:numId="30" w16cid:durableId="1276405719">
     <w:abstractNumId w:val="0"/>
   </w:num>
-  <w:num w:numId="31">
+  <w:num w:numId="31" w16cid:durableId="892043015">
     <w:abstractNumId w:val="27"/>
   </w:num>
-  <w:num w:numId="32">
+  <w:num w:numId="32" w16cid:durableId="1693147537">
     <w:abstractNumId w:val="29"/>
   </w:num>
 </w:numbering>
 </file>
 
 <file path=word/styles.xml><?xml version="1.0" encoding="utf-8"?>
-<w:styles xmlns:mc="http://schemas.openxmlformats.org/markup-compatibility/2006" xmlns:r="http://schemas.openxmlformats.org/officeDocument/2006/relationships" xmlns:w="http://schemas.openxmlformats.org/wordprocessingml/2006/main" xmlns:w14="http://schemas.microsoft.com/office/word/2010/wordml" xmlns:w15="http://schemas.microsoft.com/office/word/2012/wordml" xmlns:w16se="http://schemas.microsoft.com/office/word/2015/wordml/symex" mc:Ignorable="w14 w15 w16se">
+<w:styles xmlns:mc="http://schemas.openxmlformats.org/markup-compatibility/2006" xmlns:r="http://schemas.openxmlformats.org/officeDocument/2006/relationships" xmlns:w="http://schemas.openxmlformats.org/wordprocessingml/2006/main" xmlns:w14="http://schemas.microsoft.com/office/word/2010/wordml" xmlns:w15="http://schemas.microsoft.com/office/word/2012/wordml" xmlns:w16cex="http://schemas.microsoft.com/office/word/2018/wordml/cex" xmlns:w16cid="http://schemas.microsoft.com/office/word/2016/wordml/cid" xmlns:w16="http://schemas.microsoft.com/office/word/2018/wordml" xmlns:w16sdtdh="http://schemas.microsoft.com/office/word/2020/wordml/sdtdatahash" xmlns:w16se="http://schemas.microsoft.com/office/word/2015/wordml/symex" mc:Ignorable="w14 w15 w16se w16cid w16 w16cex w16sdtdh">
   <w:docDefaults>
     <w:rPrDefault>
       <w:rPr>
@@ -22730,7 +22435,7 @@
       </w:pPr>
     </w:pPrDefault>
   </w:docDefaults>
-  <w:latentStyles w:defLockedState="0" w:defUIPriority="99" w:defSemiHidden="0" w:defUnhideWhenUsed="0" w:defQFormat="0" w:count="371">
+  <w:latentStyles w:defLockedState="0" w:defUIPriority="99" w:defSemiHidden="0" w:defUnhideWhenUsed="0" w:defQFormat="0" w:count="376">
     <w:lsdException w:name="Normal" w:uiPriority="0" w:qFormat="1"/>
     <w:lsdException w:name="heading 1" w:uiPriority="1" w:qFormat="1"/>
     <w:lsdException w:name="heading 2" w:semiHidden="1" w:uiPriority="1" w:unhideWhenUsed="1" w:qFormat="1"/>
@@ -23102,6 +22807,11 @@
     <w:lsdException w:name="List Table 5 Dark Accent 6" w:uiPriority="50"/>
     <w:lsdException w:name="List Table 6 Colorful Accent 6" w:uiPriority="51"/>
     <w:lsdException w:name="List Table 7 Colorful Accent 6" w:uiPriority="52"/>
+    <w:lsdException w:name="Mention" w:semiHidden="1" w:unhideWhenUsed="1"/>
+    <w:lsdException w:name="Smart Hyperlink" w:semiHidden="1" w:unhideWhenUsed="1"/>
+    <w:lsdException w:name="Hashtag" w:semiHidden="1" w:unhideWhenUsed="1"/>
+    <w:lsdException w:name="Unresolved Mention" w:semiHidden="1" w:unhideWhenUsed="1"/>
+    <w:lsdException w:name="Smart Link" w:semiHidden="1" w:unhideWhenUsed="1"/>
   </w:latentStyles>
   <w:style w:type="paragraph" w:default="1" w:styleId="a">
     <w:name w:val="Normal"/>

</xml_diff>